<commit_message>
Merged PR 2672: 29621-added script to populate message queue records for manufacturer and brand
added script to populate message queue records for manufacturer and brand hierarchy

Related work items: #29621
</commit_message>
<xml_diff>
--- a/Icon/Shared/Icon.DB/Scripts/Projects/IconReboot/DeploymentSteps.docx
+++ b/Icon/Shared/Icon.DB/Scripts/Projects/IconReboot/DeploymentSteps.docx
@@ -1,6 +1,6 @@
 
 <file path=word/document.xml><?xml version="1.0" encoding="utf-8"?>
-<w:document xmlns:wpc="http://schemas.microsoft.com/office/word/2010/wordprocessingCanvas" xmlns:cx="http://schemas.microsoft.com/office/drawing/2014/chartex" xmlns:cx1="http://schemas.microsoft.com/office/drawing/2015/9/8/chartex" xmlns:cx2="http://schemas.microsoft.com/office/drawing/2015/10/21/chartex" xmlns:cx3="http://schemas.microsoft.com/office/drawing/2016/5/9/chartex" xmlns:cx4="http://schemas.microsoft.com/office/drawing/2016/5/10/chartex" xmlns:cx5="http://schemas.microsoft.com/office/drawing/2016/5/11/chartex" xmlns:cx6="http://schemas.microsoft.com/office/drawing/2016/5/12/chartex" xmlns:cx7="http://schemas.microsoft.com/office/drawing/2016/5/13/chartex" xmlns:cx8="http://schemas.microsoft.com/office/drawing/2016/5/14/chartex" xmlns:mc="http://schemas.openxmlformats.org/markup-compatibility/2006" xmlns:aink="http://schemas.microsoft.com/office/drawing/2016/ink" xmlns:am3d="http://schemas.microsoft.com/office/drawing/2017/model3d" xmlns:o="urn:schemas-microsoft-com:office:office" xmlns:r="http://schemas.openxmlformats.org/officeDocument/2006/relationships" xmlns:m="http://schemas.openxmlformats.org/officeDocument/2006/math" xmlns:v="urn:schemas-microsoft-com:vml" xmlns:wp14="http://schemas.microsoft.com/office/word/2010/wordprocessingDrawing" xmlns:wp="http://schemas.openxmlformats.org/drawingml/2006/wordprocessingDrawing" xmlns:w10="urn:schemas-microsoft-com:office:word" xmlns:w="http://schemas.openxmlformats.org/wordprocessingml/2006/main" xmlns:w14="http://schemas.microsoft.com/office/word/2010/wordml" xmlns:w15="http://schemas.microsoft.com/office/word/2012/wordml" xmlns:w16cid="http://schemas.microsoft.com/office/word/2016/wordml/cid" xmlns:w16se="http://schemas.microsoft.com/office/word/2015/wordml/symex" xmlns:wpg="http://schemas.microsoft.com/office/word/2010/wordprocessingGroup" xmlns:wpi="http://schemas.microsoft.com/office/word/2010/wordprocessingInk" xmlns:wne="http://schemas.microsoft.com/office/word/2006/wordml" xmlns:wps="http://schemas.microsoft.com/office/word/2010/wordprocessingShape" mc:Ignorable="w14 w15 w16se w16cid wp14">
+<w:document xmlns:wpc="http://schemas.microsoft.com/office/word/2010/wordprocessingCanvas" xmlns:cx="http://schemas.microsoft.com/office/drawing/2014/chartex" xmlns:cx1="http://schemas.microsoft.com/office/drawing/2015/9/8/chartex" xmlns:cx2="http://schemas.microsoft.com/office/drawing/2015/10/21/chartex" xmlns:cx3="http://schemas.microsoft.com/office/drawing/2016/5/9/chartex" xmlns:cx4="http://schemas.microsoft.com/office/drawing/2016/5/10/chartex" xmlns:cx5="http://schemas.microsoft.com/office/drawing/2016/5/11/chartex" xmlns:mc="http://schemas.openxmlformats.org/markup-compatibility/2006" xmlns:o="urn:schemas-microsoft-com:office:office" xmlns:r="http://schemas.openxmlformats.org/officeDocument/2006/relationships" xmlns:m="http://schemas.openxmlformats.org/officeDocument/2006/math" xmlns:v="urn:schemas-microsoft-com:vml" xmlns:wp14="http://schemas.microsoft.com/office/word/2010/wordprocessingDrawing" xmlns:wp="http://schemas.openxmlformats.org/drawingml/2006/wordprocessingDrawing" xmlns:w10="urn:schemas-microsoft-com:office:word" xmlns:w="http://schemas.openxmlformats.org/wordprocessingml/2006/main" xmlns:w14="http://schemas.microsoft.com/office/word/2010/wordml" xmlns:w15="http://schemas.microsoft.com/office/word/2012/wordml" xmlns:w16se="http://schemas.microsoft.com/office/word/2015/wordml/symex" xmlns:wpg="http://schemas.microsoft.com/office/word/2010/wordprocessingGroup" xmlns:wpi="http://schemas.microsoft.com/office/word/2010/wordprocessingInk" xmlns:wne="http://schemas.microsoft.com/office/word/2006/wordml" xmlns:wps="http://schemas.microsoft.com/office/word/2010/wordprocessingShape" mc:Ignorable="w14 w15 w16se wp14">
   <w:body>
     <w:p>
       <w:pPr>
@@ -205,9 +205,40 @@
         </w:rPr>
         <w:t>This script will convert items from Infor to Icon.</w:t>
       </w:r>
-      <w:r>
-        <w:rPr>
-          <w:rFonts w:cstheme="minorHAnsi"/>
+    </w:p>
+    <w:p>
+      <w:pPr>
+        <w:rPr>
+          <w:rFonts w:cstheme="minorHAnsi"/>
+          <w:b/>
+          <w:sz w:val="24"/>
+          <w:szCs w:val="24"/>
+        </w:rPr>
+      </w:pPr>
+      <w:r>
+        <w:rPr>
+          <w:rFonts w:cstheme="minorHAnsi"/>
+          <w:b/>
+          <w:sz w:val="24"/>
+          <w:szCs w:val="24"/>
+        </w:rPr>
+        <w:t xml:space="preserve">3) Run </w:t>
+      </w:r>
+      <w:proofErr w:type="spellStart"/>
+      <w:r>
+        <w:rPr>
+          <w:rFonts w:cstheme="minorHAnsi"/>
+          <w:b/>
+          <w:sz w:val="24"/>
+          <w:szCs w:val="24"/>
+        </w:rPr>
+        <w:t>IconRebootPopulateBrandHierarchy.Sql</w:t>
+      </w:r>
+      <w:proofErr w:type="spellEnd"/>
+      <w:r>
+        <w:rPr>
+          <w:rFonts w:cstheme="minorHAnsi"/>
+          <w:b/>
           <w:sz w:val="24"/>
           <w:szCs w:val="24"/>
         </w:rPr>
@@ -230,7 +261,16 @@
           <w:sz w:val="24"/>
           <w:szCs w:val="24"/>
         </w:rPr>
-        <w:t>3) Run</w:t>
+        <w:t>4</w:t>
+      </w:r>
+      <w:r>
+        <w:rPr>
+          <w:rFonts w:cstheme="minorHAnsi"/>
+          <w:b/>
+          <w:sz w:val="24"/>
+          <w:szCs w:val="24"/>
+        </w:rPr>
+        <w:t>) Run</w:t>
       </w:r>
       <w:r>
         <w:rPr>
@@ -256,6 +296,7 @@
       <w:pPr>
         <w:rPr>
           <w:rFonts w:cstheme="minorHAnsi"/>
+          <w:color w:val="000000"/>
           <w:sz w:val="24"/>
           <w:szCs w:val="24"/>
         </w:rPr>
@@ -294,150 +335,270 @@
         <w:rPr>
           <w:rFonts w:cstheme="minorHAnsi"/>
           <w:b/>
-          <w:color w:val="FF0000"/>
-          <w:sz w:val="24"/>
-          <w:szCs w:val="24"/>
-        </w:rPr>
-      </w:pPr>
-      <w:r>
-        <w:rPr>
-          <w:rFonts w:cstheme="minorHAnsi"/>
-          <w:b/>
-          <w:color w:val="000000"/>
-          <w:sz w:val="24"/>
-          <w:szCs w:val="24"/>
-        </w:rPr>
-        <w:t>4</w:t>
-      </w:r>
-      <w:r>
-        <w:rPr>
-          <w:rFonts w:cstheme="minorHAnsi"/>
-          <w:b/>
-          <w:color w:val="000000"/>
-          <w:sz w:val="24"/>
-          <w:szCs w:val="24"/>
-        </w:rPr>
-        <w:t xml:space="preserve">) </w:t>
-      </w:r>
-      <w:r>
-        <w:rPr>
-          <w:rFonts w:cstheme="minorHAnsi"/>
-          <w:b/>
-          <w:color w:val="000000"/>
-          <w:sz w:val="24"/>
-          <w:szCs w:val="24"/>
-        </w:rPr>
-        <w:t xml:space="preserve">Run </w:t>
-      </w:r>
-      <w:proofErr w:type="spellStart"/>
-      <w:r>
-        <w:rPr>
-          <w:rFonts w:cstheme="minorHAnsi"/>
-          <w:b/>
-          <w:color w:val="000000"/>
-          <w:sz w:val="24"/>
-          <w:szCs w:val="24"/>
-        </w:rPr>
-        <w:t>CreateMessageQueueRecordForAllItems</w:t>
-      </w:r>
-      <w:r>
-        <w:rPr>
-          <w:rFonts w:cstheme="minorHAnsi"/>
-          <w:b/>
-          <w:color w:val="000000"/>
-          <w:sz w:val="24"/>
-          <w:szCs w:val="24"/>
-        </w:rPr>
-        <w:t>.sql</w:t>
-      </w:r>
-      <w:proofErr w:type="spellEnd"/>
-      <w:r>
-        <w:rPr>
-          <w:rFonts w:cstheme="minorHAnsi"/>
-          <w:b/>
-          <w:color w:val="000000"/>
-          <w:sz w:val="24"/>
-          <w:szCs w:val="24"/>
-        </w:rPr>
-        <w:t xml:space="preserve"> –</w:t>
-      </w:r>
-      <w:r>
-        <w:rPr>
-          <w:rFonts w:cstheme="minorHAnsi"/>
-          <w:b/>
-          <w:color w:val="FF0000"/>
-          <w:sz w:val="24"/>
-          <w:szCs w:val="24"/>
-        </w:rPr>
-        <w:t>Before running this script make sure R10 is not in receiving system. After this script 953k messages will be send to downstream systems.</w:t>
-      </w:r>
-    </w:p>
-    <w:p>
-      <w:pPr>
-        <w:rPr>
-          <w:rFonts w:cstheme="minorHAnsi"/>
-          <w:color w:val="000000"/>
-          <w:sz w:val="24"/>
-          <w:szCs w:val="24"/>
-        </w:rPr>
-      </w:pPr>
-      <w:r>
-        <w:rPr>
-          <w:rFonts w:cstheme="minorHAnsi"/>
-          <w:color w:val="000000"/>
-          <w:sz w:val="24"/>
-          <w:szCs w:val="24"/>
-        </w:rPr>
-        <w:t>This script will create records in message queue table for all items.</w:t>
-      </w:r>
-    </w:p>
-    <w:p>
-      <w:pPr>
-        <w:rPr>
-          <w:rFonts w:cstheme="minorHAnsi"/>
-          <w:sz w:val="24"/>
-          <w:szCs w:val="24"/>
-        </w:rPr>
-      </w:pPr>
-      <w:r>
-        <w:rPr>
-          <w:rFonts w:cstheme="minorHAnsi"/>
-          <w:b/>
-          <w:sz w:val="24"/>
-          <w:szCs w:val="24"/>
-        </w:rPr>
-        <w:t>5</w:t>
-      </w:r>
-      <w:r>
-        <w:rPr>
-          <w:rFonts w:cstheme="minorHAnsi"/>
-          <w:b/>
-          <w:sz w:val="24"/>
-          <w:szCs w:val="24"/>
-        </w:rPr>
-        <w:t>) Run</w:t>
-      </w:r>
-      <w:r>
-        <w:rPr>
-          <w:rFonts w:cstheme="minorHAnsi"/>
-          <w:sz w:val="24"/>
-          <w:szCs w:val="24"/>
-        </w:rPr>
-        <w:t xml:space="preserve"> </w:t>
-      </w:r>
-      <w:proofErr w:type="spellStart"/>
-      <w:r>
-        <w:rPr>
-          <w:rFonts w:cstheme="minorHAnsi"/>
-          <w:b/>
-          <w:sz w:val="24"/>
-          <w:szCs w:val="24"/>
-        </w:rPr>
-        <w:t>IconRebootInforItemHistoryConversion.Sql</w:t>
+          <w:color w:val="000000"/>
+          <w:sz w:val="24"/>
+          <w:szCs w:val="24"/>
+        </w:rPr>
+      </w:pPr>
+      <w:r>
+        <w:rPr>
+          <w:rFonts w:cstheme="minorHAnsi"/>
+          <w:b/>
+          <w:color w:val="000000"/>
+          <w:sz w:val="24"/>
+          <w:szCs w:val="24"/>
+        </w:rPr>
+        <w:t xml:space="preserve">5) </w:t>
+      </w:r>
+      <w:r>
+        <w:rPr>
+          <w:rFonts w:cstheme="minorHAnsi"/>
+          <w:b/>
+          <w:color w:val="000000"/>
+          <w:sz w:val="24"/>
+          <w:szCs w:val="24"/>
+        </w:rPr>
+        <w:t>Run IconRebootConversionCreateMessageQueue</w:t>
+      </w:r>
+      <w:r>
+        <w:rPr>
+          <w:rFonts w:cstheme="minorHAnsi"/>
+          <w:b/>
+          <w:color w:val="000000"/>
+          <w:sz w:val="24"/>
+          <w:szCs w:val="24"/>
+        </w:rPr>
+        <w:t>For</w:t>
+      </w:r>
+      <w:r>
+        <w:rPr>
+          <w:rFonts w:cstheme="minorHAnsi"/>
+          <w:b/>
+          <w:color w:val="000000"/>
+          <w:sz w:val="24"/>
+          <w:szCs w:val="24"/>
+        </w:rPr>
+        <w:t>ManufactureBrandHierarchy.SQL</w:t>
+      </w:r>
+    </w:p>
+    <w:p>
+      <w:pPr>
+        <w:rPr>
+          <w:rFonts w:cstheme="minorHAnsi"/>
+          <w:color w:val="000000"/>
+          <w:sz w:val="24"/>
+          <w:szCs w:val="24"/>
+        </w:rPr>
+      </w:pPr>
+      <w:r>
+        <w:rPr>
+          <w:rFonts w:cstheme="minorHAnsi"/>
+          <w:color w:val="000000"/>
+          <w:sz w:val="24"/>
+          <w:szCs w:val="24"/>
+        </w:rPr>
+        <w:t>This script will create message queue records for Brand and Manufacturer Hierarchy. API controller will process these records.</w:t>
+      </w:r>
+    </w:p>
+    <w:p>
+      <w:pPr>
+        <w:rPr>
+          <w:rFonts w:cstheme="minorHAnsi"/>
+          <w:b/>
+          <w:sz w:val="24"/>
+          <w:szCs w:val="24"/>
+        </w:rPr>
+      </w:pPr>
+      <w:r>
+        <w:rPr>
+          <w:rFonts w:cstheme="minorHAnsi"/>
+          <w:b/>
+          <w:color w:val="000000"/>
+          <w:sz w:val="24"/>
+          <w:szCs w:val="24"/>
+        </w:rPr>
+        <w:t>NOTE:</w:t>
+      </w:r>
+      <w:r>
+        <w:rPr>
+          <w:rFonts w:cstheme="minorHAnsi"/>
+          <w:b/>
+          <w:color w:val="000000"/>
+          <w:sz w:val="24"/>
+          <w:szCs w:val="24"/>
+        </w:rPr>
+        <w:t xml:space="preserve"> Step 6 can only be performed after API controller has processed all records</w:t>
+      </w:r>
+      <w:r>
+        <w:rPr>
+          <w:rFonts w:cstheme="minorHAnsi"/>
+          <w:b/>
+          <w:color w:val="000000"/>
+          <w:sz w:val="24"/>
+          <w:szCs w:val="24"/>
+        </w:rPr>
+        <w:t xml:space="preserve"> created in step 5</w:t>
       </w:r>
       <w:bookmarkStart w:id="0" w:name="_GoBack"/>
       <w:bookmarkEnd w:id="0"/>
+      <w:r>
+        <w:rPr>
+          <w:rFonts w:cstheme="minorHAnsi"/>
+          <w:b/>
+          <w:color w:val="000000"/>
+          <w:sz w:val="24"/>
+          <w:szCs w:val="24"/>
+        </w:rPr>
+        <w:t>.</w:t>
+      </w:r>
+    </w:p>
+    <w:p>
+      <w:pPr>
+        <w:rPr>
+          <w:rFonts w:cstheme="minorHAnsi"/>
+          <w:b/>
+          <w:color w:val="FF0000"/>
+          <w:sz w:val="24"/>
+          <w:szCs w:val="24"/>
+        </w:rPr>
+      </w:pPr>
+      <w:r>
+        <w:rPr>
+          <w:rFonts w:cstheme="minorHAnsi"/>
+          <w:b/>
+          <w:color w:val="000000"/>
+          <w:sz w:val="24"/>
+          <w:szCs w:val="24"/>
+        </w:rPr>
+        <w:t>6</w:t>
+      </w:r>
+      <w:r>
+        <w:rPr>
+          <w:rFonts w:cstheme="minorHAnsi"/>
+          <w:b/>
+          <w:color w:val="000000"/>
+          <w:sz w:val="24"/>
+          <w:szCs w:val="24"/>
+        </w:rPr>
+        <w:t xml:space="preserve">) </w:t>
+      </w:r>
+      <w:r>
+        <w:rPr>
+          <w:rFonts w:cstheme="minorHAnsi"/>
+          <w:b/>
+          <w:color w:val="000000"/>
+          <w:sz w:val="24"/>
+          <w:szCs w:val="24"/>
+        </w:rPr>
+        <w:t xml:space="preserve">Run </w:t>
+      </w:r>
+      <w:proofErr w:type="spellStart"/>
+      <w:r>
+        <w:rPr>
+          <w:rFonts w:cstheme="minorHAnsi"/>
+          <w:b/>
+          <w:color w:val="000000"/>
+          <w:sz w:val="24"/>
+          <w:szCs w:val="24"/>
+        </w:rPr>
+        <w:t>CreateMessageQueueRecordForAllItems</w:t>
+      </w:r>
+      <w:r>
+        <w:rPr>
+          <w:rFonts w:cstheme="minorHAnsi"/>
+          <w:b/>
+          <w:color w:val="000000"/>
+          <w:sz w:val="24"/>
+          <w:szCs w:val="24"/>
+        </w:rPr>
+        <w:t>.sql</w:t>
+      </w:r>
       <w:proofErr w:type="spellEnd"/>
+      <w:r>
+        <w:rPr>
+          <w:rFonts w:cstheme="minorHAnsi"/>
+          <w:b/>
+          <w:color w:val="000000"/>
+          <w:sz w:val="24"/>
+          <w:szCs w:val="24"/>
+        </w:rPr>
+        <w:t xml:space="preserve"> –</w:t>
+      </w:r>
+      <w:r>
+        <w:rPr>
+          <w:rFonts w:cstheme="minorHAnsi"/>
+          <w:b/>
+          <w:color w:val="FF0000"/>
+          <w:sz w:val="24"/>
+          <w:szCs w:val="24"/>
+        </w:rPr>
+        <w:t>Before running this script make sure R10 is not in receiving system. After this script 953k messages will be send to downstream systems.</w:t>
+      </w:r>
+    </w:p>
+    <w:p>
+      <w:pPr>
+        <w:rPr>
+          <w:rFonts w:cstheme="minorHAnsi"/>
+          <w:color w:val="000000"/>
+          <w:sz w:val="24"/>
+          <w:szCs w:val="24"/>
+        </w:rPr>
+      </w:pPr>
+      <w:r>
+        <w:rPr>
+          <w:rFonts w:cstheme="minorHAnsi"/>
+          <w:color w:val="000000"/>
+          <w:sz w:val="24"/>
+          <w:szCs w:val="24"/>
+        </w:rPr>
+        <w:t>This script will create records in message queue table for all items.</w:t>
+      </w:r>
+    </w:p>
+    <w:p>
+      <w:pPr>
+        <w:rPr>
+          <w:rFonts w:cstheme="minorHAnsi"/>
+          <w:sz w:val="24"/>
+          <w:szCs w:val="24"/>
+        </w:rPr>
+      </w:pPr>
+      <w:r>
+        <w:rPr>
+          <w:rFonts w:cstheme="minorHAnsi"/>
+          <w:b/>
+          <w:sz w:val="24"/>
+          <w:szCs w:val="24"/>
+        </w:rPr>
+        <w:t>7</w:t>
+      </w:r>
+      <w:r>
+        <w:rPr>
+          <w:rFonts w:cstheme="minorHAnsi"/>
+          <w:b/>
+          <w:sz w:val="24"/>
+          <w:szCs w:val="24"/>
+        </w:rPr>
+        <w:t>) Run</w:t>
+      </w:r>
+      <w:r>
+        <w:rPr>
+          <w:rFonts w:cstheme="minorHAnsi"/>
+          <w:sz w:val="24"/>
+          <w:szCs w:val="24"/>
+        </w:rPr>
+        <w:t xml:space="preserve"> </w:t>
+      </w:r>
+      <w:proofErr w:type="spellStart"/>
+      <w:r>
+        <w:rPr>
+          <w:rFonts w:cstheme="minorHAnsi"/>
+          <w:b/>
+          <w:sz w:val="24"/>
+          <w:szCs w:val="24"/>
+        </w:rPr>
+        <w:t>IconRebootInforItemHistoryConversion.Sql</w:t>
+      </w:r>
+      <w:proofErr w:type="spellEnd"/>
     </w:p>
     <w:p>
       <w:pPr>
@@ -457,7 +618,6 @@
         <w:t>This script inserts data into “</w:t>
       </w:r>
       <w:proofErr w:type="spellStart"/>
-      <w:proofErr w:type="gramStart"/>
       <w:r>
         <w:rPr>
           <w:rFonts w:cstheme="minorHAnsi"/>
@@ -486,7 +646,6 @@
         <w:t>ItemHistory</w:t>
       </w:r>
       <w:proofErr w:type="spellEnd"/>
-      <w:proofErr w:type="gramEnd"/>
       <w:r>
         <w:rPr>
           <w:rFonts w:cstheme="minorHAnsi"/>
@@ -513,7 +672,7 @@
           <w:sz w:val="24"/>
           <w:szCs w:val="24"/>
         </w:rPr>
-        <w:t>5</w:t>
+        <w:t>8</w:t>
       </w:r>
       <w:r>
         <w:rPr>
@@ -592,7 +751,7 @@
 </file>
 
 <file path=word/styles.xml><?xml version="1.0" encoding="utf-8"?>
-<w:styles xmlns:mc="http://schemas.openxmlformats.org/markup-compatibility/2006" xmlns:r="http://schemas.openxmlformats.org/officeDocument/2006/relationships" xmlns:w="http://schemas.openxmlformats.org/wordprocessingml/2006/main" xmlns:w14="http://schemas.microsoft.com/office/word/2010/wordml" xmlns:w15="http://schemas.microsoft.com/office/word/2012/wordml" xmlns:w16cid="http://schemas.microsoft.com/office/word/2016/wordml/cid" xmlns:w16se="http://schemas.microsoft.com/office/word/2015/wordml/symex" mc:Ignorable="w14 w15 w16se w16cid">
+<w:styles xmlns:mc="http://schemas.openxmlformats.org/markup-compatibility/2006" xmlns:r="http://schemas.openxmlformats.org/officeDocument/2006/relationships" xmlns:w="http://schemas.openxmlformats.org/wordprocessingml/2006/main" xmlns:w14="http://schemas.microsoft.com/office/word/2010/wordml" xmlns:w15="http://schemas.microsoft.com/office/word/2012/wordml" xmlns:w16se="http://schemas.microsoft.com/office/word/2015/wordml/symex" mc:Ignorable="w14 w15 w16se">
   <w:docDefaults>
     <w:rPrDefault>
       <w:rPr>
@@ -608,7 +767,7 @@
       </w:pPr>
     </w:pPrDefault>
   </w:docDefaults>
-  <w:latentStyles w:defLockedState="0" w:defUIPriority="99" w:defSemiHidden="0" w:defUnhideWhenUsed="0" w:defQFormat="0" w:count="375">
+  <w:latentStyles w:defLockedState="0" w:defUIPriority="99" w:defSemiHidden="0" w:defUnhideWhenUsed="0" w:defQFormat="0" w:count="374">
     <w:lsdException w:name="Normal" w:uiPriority="0" w:qFormat="1"/>
     <w:lsdException w:name="heading 1" w:uiPriority="9" w:qFormat="1"/>
     <w:lsdException w:name="heading 2" w:semiHidden="1" w:uiPriority="9" w:unhideWhenUsed="1" w:qFormat="1"/>
@@ -714,6 +873,7 @@
     <w:lsdException w:name="HTML Sample" w:semiHidden="1" w:unhideWhenUsed="1"/>
     <w:lsdException w:name="HTML Typewriter" w:semiHidden="1" w:unhideWhenUsed="1"/>
     <w:lsdException w:name="HTML Variable" w:semiHidden="1" w:unhideWhenUsed="1"/>
+    <w:lsdException w:name="Normal Table" w:semiHidden="1" w:unhideWhenUsed="1"/>
     <w:lsdException w:name="annotation subject" w:semiHidden="1" w:unhideWhenUsed="1"/>
     <w:lsdException w:name="No List" w:semiHidden="1" w:unhideWhenUsed="1"/>
     <w:lsdException w:name="Outline List 1" w:semiHidden="1" w:unhideWhenUsed="1"/>
@@ -760,8 +920,10 @@
     <w:lsdException w:name="Table Subtle 2" w:semiHidden="1" w:unhideWhenUsed="1"/>
     <w:lsdException w:name="Table Web 1" w:semiHidden="1" w:unhideWhenUsed="1"/>
     <w:lsdException w:name="Table Web 2" w:semiHidden="1" w:unhideWhenUsed="1"/>
+    <w:lsdException w:name="Table Web 3" w:semiHidden="1" w:unhideWhenUsed="1"/>
     <w:lsdException w:name="Balloon Text" w:semiHidden="1" w:unhideWhenUsed="1"/>
     <w:lsdException w:name="Table Grid" w:uiPriority="39"/>
+    <w:lsdException w:name="Table Theme" w:semiHidden="1" w:unhideWhenUsed="1"/>
     <w:lsdException w:name="Placeholder Text" w:semiHidden="1"/>
     <w:lsdException w:name="No Spacing" w:uiPriority="1" w:qFormat="1"/>
     <w:lsdException w:name="Light Shading" w:uiPriority="60"/>
@@ -980,7 +1142,6 @@
     <w:lsdException w:name="Mention" w:semiHidden="1" w:unhideWhenUsed="1"/>
     <w:lsdException w:name="Smart Hyperlink" w:semiHidden="1" w:unhideWhenUsed="1"/>
     <w:lsdException w:name="Hashtag" w:semiHidden="1" w:unhideWhenUsed="1"/>
-    <w:lsdException w:name="Unresolved Mention" w:semiHidden="1" w:unhideWhenUsed="1"/>
   </w:latentStyles>
   <w:style w:type="paragraph" w:default="1" w:styleId="Normal">
     <w:name w:val="Normal"/>

</xml_diff>

<commit_message>
Merged PR 2897: 30580 Icon Reboot Conversion Script Updates
- Added missing IX One ID to update for Json object.
- Updated Msc alias.
- Added UPPER to manufacturer names.
- Adjusted some formatting.
- Removed fieldterminator since format is CSV
- Added post deployment script to update deprecated subteam names.
- Updated attribute conversion to set IsRequired to true for customer friendly description.

Related work items: #30580
</commit_message>
<xml_diff>
--- a/Icon/Shared/Icon.DB/Scripts/Projects/IconReboot/DeploymentSteps.docx
+++ b/Icon/Shared/Icon.DB/Scripts/Projects/IconReboot/DeploymentSteps.docx
@@ -8,6 +8,8 @@
           <w:rFonts w:cstheme="minorHAnsi"/>
         </w:rPr>
       </w:pPr>
+      <w:bookmarkStart w:id="0" w:name="_GoBack"/>
+      <w:bookmarkEnd w:id="0"/>
       <w:r>
         <w:rPr>
           <w:rFonts w:cstheme="minorHAnsi"/>
@@ -24,12 +26,22 @@
     <w:p>
       <w:pPr>
         <w:pStyle w:val="ListParagraph"/>
+        <w:ind w:left="1440"/>
+        <w:rPr>
+          <w:rFonts w:cstheme="minorHAnsi"/>
+        </w:rPr>
+      </w:pPr>
+    </w:p>
+    <w:p>
+      <w:pPr>
+        <w:pStyle w:val="ListParagraph"/>
         <w:numPr>
           <w:ilvl w:val="0"/>
-          <w:numId w:val="3"/>
-        </w:numPr>
-        <w:rPr>
-          <w:rFonts w:cstheme="minorHAnsi"/>
+          <w:numId w:val="1"/>
+        </w:numPr>
+        <w:rPr>
+          <w:rFonts w:cstheme="minorHAnsi"/>
+          <w:color w:val="000000"/>
         </w:rPr>
       </w:pPr>
       <w:proofErr w:type="spellStart"/>
@@ -38,7 +50,7 @@
           <w:rFonts w:cstheme="minorHAnsi"/>
           <w:b/>
         </w:rPr>
-        <w:t>IconRebootInforItemHistoryConversion.Sql</w:t>
+        <w:t>IconRebootAttributesConversionUsingJsonFile.Sql</w:t>
       </w:r>
       <w:proofErr w:type="spellEnd"/>
       <w:r>
@@ -52,7 +64,19 @@
         <w:rPr>
           <w:rFonts w:cstheme="minorHAnsi"/>
         </w:rPr>
-        <w:t>(~30 minutes)</w:t>
+        <w:t>(~</w:t>
+      </w:r>
+      <w:r>
+        <w:rPr>
+          <w:rFonts w:cstheme="minorHAnsi"/>
+        </w:rPr>
+        <w:t>5</w:t>
+      </w:r>
+      <w:r>
+        <w:rPr>
+          <w:rFonts w:cstheme="minorHAnsi"/>
+        </w:rPr>
+        <w:t xml:space="preserve"> minute or less)</w:t>
       </w:r>
     </w:p>
     <w:p>
@@ -60,17 +84,631 @@
         <w:pStyle w:val="ListParagraph"/>
         <w:numPr>
           <w:ilvl w:val="1"/>
-          <w:numId w:val="3"/>
-        </w:numPr>
-        <w:rPr>
-          <w:rFonts w:cstheme="minorHAnsi"/>
-        </w:rPr>
-      </w:pPr>
-      <w:r>
-        <w:rPr>
-          <w:rFonts w:cstheme="minorHAnsi"/>
-        </w:rPr>
-        <w:t>NOTE: This script inserts data into “</w:t>
+          <w:numId w:val="1"/>
+        </w:numPr>
+        <w:rPr>
+          <w:rFonts w:cstheme="minorHAnsi"/>
+          <w:color w:val="000000"/>
+        </w:rPr>
+      </w:pPr>
+      <w:r>
+        <w:rPr>
+          <w:rFonts w:cstheme="minorHAnsi"/>
+        </w:rPr>
+        <w:t>This script will convert attributes from Infor to Icon. Script will insert data into “</w:t>
+      </w:r>
+      <w:proofErr w:type="gramStart"/>
+      <w:r>
+        <w:rPr>
+          <w:rFonts w:cstheme="minorHAnsi"/>
+        </w:rPr>
+        <w:t>dbo.Attributes</w:t>
+      </w:r>
+      <w:proofErr w:type="gramEnd"/>
+      <w:r>
+        <w:rPr>
+          <w:rFonts w:cstheme="minorHAnsi"/>
+        </w:rPr>
+        <w:t xml:space="preserve">” table and some other related tables. </w:t>
+      </w:r>
+    </w:p>
+    <w:p>
+      <w:pPr>
+        <w:pStyle w:val="ListParagraph"/>
+        <w:numPr>
+          <w:ilvl w:val="1"/>
+          <w:numId w:val="1"/>
+        </w:numPr>
+        <w:rPr>
+          <w:rFonts w:cstheme="minorHAnsi"/>
+          <w:i/>
+          <w:color w:val="000000"/>
+        </w:rPr>
+      </w:pPr>
+      <w:r>
+        <w:rPr>
+          <w:rFonts w:cstheme="minorHAnsi"/>
+          <w:i/>
+          <w:color w:val="000000"/>
+        </w:rPr>
+        <w:t>Reference to directory and file is on line 175</w:t>
+      </w:r>
+    </w:p>
+    <w:p>
+      <w:pPr>
+        <w:ind w:left="720"/>
+        <w:jc w:val="both"/>
+        <w:rPr>
+          <w:rFonts w:cstheme="minorHAnsi"/>
+        </w:rPr>
+      </w:pPr>
+    </w:p>
+    <w:p>
+      <w:pPr>
+        <w:pStyle w:val="ListParagraph"/>
+        <w:numPr>
+          <w:ilvl w:val="0"/>
+          <w:numId w:val="1"/>
+        </w:numPr>
+        <w:rPr>
+          <w:rFonts w:cstheme="minorHAnsi"/>
+          <w:b/>
+        </w:rPr>
+      </w:pPr>
+      <w:proofErr w:type="spellStart"/>
+      <w:r>
+        <w:rPr>
+          <w:rFonts w:cstheme="minorHAnsi"/>
+          <w:b/>
+        </w:rPr>
+        <w:t>IconRebootItemConversion.sql</w:t>
+      </w:r>
+      <w:proofErr w:type="spellEnd"/>
+      <w:r>
+        <w:rPr>
+          <w:rFonts w:cstheme="minorHAnsi"/>
+          <w:b/>
+        </w:rPr>
+        <w:t xml:space="preserve"> </w:t>
+      </w:r>
+      <w:r>
+        <w:rPr>
+          <w:rFonts w:cstheme="minorHAnsi"/>
+        </w:rPr>
+        <w:t>(~10 minutes or less)</w:t>
+      </w:r>
+    </w:p>
+    <w:p>
+      <w:pPr>
+        <w:pStyle w:val="ListParagraph"/>
+        <w:numPr>
+          <w:ilvl w:val="1"/>
+          <w:numId w:val="1"/>
+        </w:numPr>
+        <w:rPr>
+          <w:rFonts w:cstheme="minorHAnsi"/>
+          <w:b/>
+        </w:rPr>
+      </w:pPr>
+      <w:r>
+        <w:rPr>
+          <w:rFonts w:cstheme="minorHAnsi"/>
+        </w:rPr>
+        <w:t>This script will convert items from Infor to Icon.</w:t>
+      </w:r>
+    </w:p>
+    <w:p>
+      <w:pPr>
+        <w:pStyle w:val="ListParagraph"/>
+        <w:numPr>
+          <w:ilvl w:val="1"/>
+          <w:numId w:val="1"/>
+        </w:numPr>
+        <w:rPr>
+          <w:rFonts w:cstheme="minorHAnsi"/>
+          <w:i/>
+        </w:rPr>
+      </w:pPr>
+      <w:r>
+        <w:rPr>
+          <w:rFonts w:cstheme="minorHAnsi"/>
+          <w:i/>
+        </w:rPr>
+        <w:t>Reference to directory and file is on line 212</w:t>
+      </w:r>
+    </w:p>
+    <w:p>
+      <w:pPr>
+        <w:ind w:firstLine="720"/>
+        <w:rPr>
+          <w:rFonts w:cstheme="minorHAnsi"/>
+        </w:rPr>
+      </w:pPr>
+    </w:p>
+    <w:p>
+      <w:pPr>
+        <w:pStyle w:val="ListParagraph"/>
+        <w:numPr>
+          <w:ilvl w:val="0"/>
+          <w:numId w:val="1"/>
+        </w:numPr>
+        <w:rPr>
+          <w:rFonts w:cstheme="minorHAnsi"/>
+          <w:b/>
+        </w:rPr>
+      </w:pPr>
+      <w:proofErr w:type="spellStart"/>
+      <w:r>
+        <w:rPr>
+          <w:rFonts w:cstheme="minorHAnsi"/>
+          <w:b/>
+        </w:rPr>
+        <w:t>IconRebootPopulateBrandHierarchy.Sql</w:t>
+      </w:r>
+      <w:proofErr w:type="spellEnd"/>
+      <w:r>
+        <w:rPr>
+          <w:rFonts w:cstheme="minorHAnsi"/>
+          <w:b/>
+        </w:rPr>
+        <w:t xml:space="preserve"> </w:t>
+      </w:r>
+      <w:r>
+        <w:rPr>
+          <w:rFonts w:cstheme="minorHAnsi"/>
+        </w:rPr>
+        <w:t>(~1 minutes)</w:t>
+      </w:r>
+    </w:p>
+    <w:p>
+      <w:pPr>
+        <w:pStyle w:val="ListParagraph"/>
+        <w:numPr>
+          <w:ilvl w:val="1"/>
+          <w:numId w:val="1"/>
+        </w:numPr>
+        <w:rPr>
+          <w:rFonts w:cstheme="minorHAnsi"/>
+          <w:b/>
+        </w:rPr>
+      </w:pPr>
+      <w:r>
+        <w:rPr>
+          <w:rFonts w:cstheme="minorHAnsi"/>
+        </w:rPr>
+        <w:t>Loads Brand traits from file provided by data team</w:t>
+      </w:r>
+    </w:p>
+    <w:p>
+      <w:pPr>
+        <w:pStyle w:val="ListParagraph"/>
+        <w:numPr>
+          <w:ilvl w:val="1"/>
+          <w:numId w:val="1"/>
+        </w:numPr>
+        <w:rPr>
+          <w:rFonts w:cstheme="minorHAnsi"/>
+          <w:i/>
+        </w:rPr>
+      </w:pPr>
+      <w:r>
+        <w:rPr>
+          <w:rFonts w:cstheme="minorHAnsi"/>
+          <w:i/>
+        </w:rPr>
+        <w:t>Reference to directory and file is on line 34</w:t>
+      </w:r>
+    </w:p>
+    <w:p>
+      <w:pPr>
+        <w:rPr>
+          <w:rFonts w:cstheme="minorHAnsi"/>
+          <w:b/>
+        </w:rPr>
+      </w:pPr>
+    </w:p>
+    <w:p>
+      <w:pPr>
+        <w:pStyle w:val="ListParagraph"/>
+        <w:numPr>
+          <w:ilvl w:val="0"/>
+          <w:numId w:val="1"/>
+        </w:numPr>
+        <w:rPr>
+          <w:rFonts w:cstheme="minorHAnsi"/>
+          <w:b/>
+        </w:rPr>
+      </w:pPr>
+      <w:r>
+        <w:rPr>
+          <w:rFonts w:cstheme="minorHAnsi"/>
+          <w:b/>
+        </w:rPr>
+        <w:t>Run</w:t>
+      </w:r>
+      <w:r>
+        <w:rPr>
+          <w:rFonts w:cstheme="minorHAnsi"/>
+        </w:rPr>
+        <w:t xml:space="preserve"> </w:t>
+      </w:r>
+      <w:proofErr w:type="spellStart"/>
+      <w:r>
+        <w:rPr>
+          <w:rFonts w:cstheme="minorHAnsi"/>
+          <w:b/>
+        </w:rPr>
+        <w:t>IconRebootHierarchyClassTraitConversion.sql</w:t>
+      </w:r>
+      <w:proofErr w:type="spellEnd"/>
+      <w:r>
+        <w:rPr>
+          <w:rFonts w:cstheme="minorHAnsi"/>
+          <w:b/>
+        </w:rPr>
+        <w:t xml:space="preserve"> </w:t>
+      </w:r>
+      <w:r>
+        <w:rPr>
+          <w:rFonts w:cstheme="minorHAnsi"/>
+        </w:rPr>
+        <w:t>(1 second)</w:t>
+      </w:r>
+    </w:p>
+    <w:p>
+      <w:pPr>
+        <w:pStyle w:val="ListParagraph"/>
+        <w:numPr>
+          <w:ilvl w:val="1"/>
+          <w:numId w:val="1"/>
+        </w:numPr>
+        <w:rPr>
+          <w:rFonts w:cstheme="minorHAnsi"/>
+          <w:b/>
+        </w:rPr>
+      </w:pPr>
+      <w:proofErr w:type="gramStart"/>
+      <w:r>
+        <w:rPr>
+          <w:rFonts w:cstheme="minorHAnsi"/>
+        </w:rPr>
+        <w:t>This scripts</w:t>
+      </w:r>
+      <w:proofErr w:type="gramEnd"/>
+      <w:r>
+        <w:rPr>
+          <w:rFonts w:cstheme="minorHAnsi"/>
+        </w:rPr>
+        <w:t xml:space="preserve"> inserts data into “</w:t>
+      </w:r>
+      <w:proofErr w:type="spellStart"/>
+      <w:r>
+        <w:rPr>
+          <w:rFonts w:cstheme="minorHAnsi"/>
+          <w:color w:val="000000"/>
+        </w:rPr>
+        <w:t>HierarchyClassTrait</w:t>
+      </w:r>
+      <w:proofErr w:type="spellEnd"/>
+      <w:r>
+        <w:rPr>
+          <w:rFonts w:cstheme="minorHAnsi"/>
+          <w:color w:val="000000"/>
+        </w:rPr>
+        <w:t>” Table</w:t>
+      </w:r>
+      <w:r>
+        <w:rPr>
+          <w:rFonts w:cstheme="minorHAnsi"/>
+          <w:color w:val="000000"/>
+        </w:rPr>
+        <w:t xml:space="preserve">, populating the merchandise hierarchy defaults (e.g. Prohibit Discount, Item Type, and </w:t>
+      </w:r>
+      <w:proofErr w:type="spellStart"/>
+      <w:r>
+        <w:rPr>
+          <w:rFonts w:cstheme="minorHAnsi"/>
+          <w:color w:val="000000"/>
+        </w:rPr>
+        <w:t>SubTeam</w:t>
+      </w:r>
+      <w:proofErr w:type="spellEnd"/>
+      <w:r>
+        <w:rPr>
+          <w:rFonts w:cstheme="minorHAnsi"/>
+          <w:color w:val="000000"/>
+        </w:rPr>
+        <w:t>)</w:t>
+      </w:r>
+    </w:p>
+    <w:p>
+      <w:pPr>
+        <w:pStyle w:val="ListParagraph"/>
+        <w:numPr>
+          <w:ilvl w:val="1"/>
+          <w:numId w:val="1"/>
+        </w:numPr>
+        <w:rPr>
+          <w:rFonts w:cstheme="minorHAnsi"/>
+          <w:i/>
+        </w:rPr>
+      </w:pPr>
+      <w:r>
+        <w:rPr>
+          <w:rFonts w:cstheme="minorHAnsi"/>
+          <w:i/>
+        </w:rPr>
+        <w:t>Reference to directory and file is on line 17</w:t>
+      </w:r>
+    </w:p>
+    <w:p>
+      <w:pPr>
+        <w:rPr>
+          <w:rFonts w:cstheme="minorHAnsi"/>
+          <w:b/>
+        </w:rPr>
+      </w:pPr>
+    </w:p>
+    <w:p>
+      <w:pPr>
+        <w:pStyle w:val="ListParagraph"/>
+        <w:numPr>
+          <w:ilvl w:val="0"/>
+          <w:numId w:val="1"/>
+        </w:numPr>
+        <w:rPr>
+          <w:rFonts w:cstheme="minorHAnsi"/>
+          <w:b/>
+        </w:rPr>
+      </w:pPr>
+      <w:proofErr w:type="spellStart"/>
+      <w:r>
+        <w:rPr>
+          <w:rFonts w:cstheme="minorHAnsi"/>
+          <w:b/>
+        </w:rPr>
+        <w:t>IconRebootPopulateBarcodeTypeRangePool.Sql</w:t>
+      </w:r>
+      <w:proofErr w:type="spellEnd"/>
+      <w:r>
+        <w:rPr>
+          <w:rFonts w:cstheme="minorHAnsi"/>
+          <w:b/>
+        </w:rPr>
+        <w:t xml:space="preserve"> </w:t>
+      </w:r>
+      <w:r>
+        <w:rPr>
+          <w:rFonts w:cstheme="minorHAnsi"/>
+        </w:rPr>
+        <w:t>(10-20 minutes)</w:t>
+      </w:r>
+    </w:p>
+    <w:p>
+      <w:pPr>
+        <w:pStyle w:val="ListParagraph"/>
+        <w:numPr>
+          <w:ilvl w:val="1"/>
+          <w:numId w:val="1"/>
+        </w:numPr>
+        <w:rPr>
+          <w:rFonts w:cstheme="minorHAnsi"/>
+          <w:b/>
+        </w:rPr>
+      </w:pPr>
+      <w:r>
+        <w:rPr>
+          <w:rFonts w:cstheme="minorHAnsi"/>
+        </w:rPr>
+        <w:t>This script populates the barcode ranges.</w:t>
+      </w:r>
+    </w:p>
+    <w:p>
+      <w:pPr>
+        <w:pStyle w:val="ListParagraph"/>
+        <w:numPr>
+          <w:ilvl w:val="1"/>
+          <w:numId w:val="1"/>
+        </w:numPr>
+        <w:rPr>
+          <w:rFonts w:cstheme="minorHAnsi"/>
+          <w:i/>
+        </w:rPr>
+      </w:pPr>
+      <w:r>
+        <w:rPr>
+          <w:rFonts w:cstheme="minorHAnsi"/>
+          <w:i/>
+        </w:rPr>
+        <w:t>There is no file loaded with this script</w:t>
+      </w:r>
+    </w:p>
+    <w:p>
+      <w:pPr>
+        <w:rPr>
+          <w:rFonts w:cstheme="minorHAnsi"/>
+          <w:b/>
+        </w:rPr>
+      </w:pPr>
+    </w:p>
+    <w:p>
+      <w:pPr>
+        <w:rPr>
+          <w:rFonts w:cstheme="minorHAnsi"/>
+          <w:b/>
+          <w:color w:val="C00000"/>
+        </w:rPr>
+      </w:pPr>
+      <w:r>
+        <w:rPr>
+          <w:rFonts w:cstheme="minorHAnsi"/>
+          <w:b/>
+          <w:color w:val="C00000"/>
+        </w:rPr>
+        <w:t>WAIT!</w:t>
+      </w:r>
+      <w:r>
+        <w:rPr>
+          <w:rFonts w:cstheme="minorHAnsi"/>
+          <w:b/>
+          <w:color w:val="C00000"/>
+        </w:rPr>
+        <w:t xml:space="preserve">  DevOps needs to update configs for Hierarchy </w:t>
+      </w:r>
+      <w:proofErr w:type="spellStart"/>
+      <w:r>
+        <w:rPr>
+          <w:rFonts w:cstheme="minorHAnsi"/>
+          <w:b/>
+          <w:color w:val="C00000"/>
+        </w:rPr>
+        <w:t>Api</w:t>
+      </w:r>
+      <w:proofErr w:type="spellEnd"/>
+      <w:r>
+        <w:rPr>
+          <w:rFonts w:cstheme="minorHAnsi"/>
+          <w:b/>
+          <w:color w:val="C00000"/>
+        </w:rPr>
+        <w:t xml:space="preserve"> Controller before running step 6 so we do NOT send to R10.</w:t>
+      </w:r>
+    </w:p>
+    <w:p>
+      <w:pPr>
+        <w:pStyle w:val="ListParagraph"/>
+        <w:numPr>
+          <w:ilvl w:val="0"/>
+          <w:numId w:val="1"/>
+        </w:numPr>
+        <w:rPr>
+          <w:rFonts w:cstheme="minorHAnsi"/>
+          <w:b/>
+          <w:color w:val="000000"/>
+        </w:rPr>
+      </w:pPr>
+      <w:r>
+        <w:rPr>
+          <w:rFonts w:cstheme="minorHAnsi"/>
+          <w:b/>
+          <w:color w:val="000000"/>
+        </w:rPr>
+        <w:t>IconRebootConversionCreateMessageQueue</w:t>
+      </w:r>
+      <w:r>
+        <w:rPr>
+          <w:rFonts w:cstheme="minorHAnsi"/>
+          <w:b/>
+          <w:color w:val="000000"/>
+        </w:rPr>
+        <w:t>For</w:t>
+      </w:r>
+      <w:r>
+        <w:rPr>
+          <w:rFonts w:cstheme="minorHAnsi"/>
+          <w:b/>
+          <w:color w:val="000000"/>
+        </w:rPr>
+        <w:t>ManufactureBrandHierarchy.SQL</w:t>
+      </w:r>
+    </w:p>
+    <w:p>
+      <w:pPr>
+        <w:pStyle w:val="ListParagraph"/>
+        <w:numPr>
+          <w:ilvl w:val="1"/>
+          <w:numId w:val="1"/>
+        </w:numPr>
+        <w:rPr>
+          <w:rFonts w:cstheme="minorHAnsi"/>
+          <w:b/>
+          <w:color w:val="000000"/>
+        </w:rPr>
+      </w:pPr>
+      <w:r>
+        <w:rPr>
+          <w:rFonts w:cstheme="minorHAnsi"/>
+          <w:color w:val="000000"/>
+        </w:rPr>
+        <w:t>This script will create message queue records for Brand and Manufacturer Hierarchy. API controller will process these records.</w:t>
+      </w:r>
+    </w:p>
+    <w:p>
+      <w:pPr>
+        <w:rPr>
+          <w:rFonts w:cstheme="minorHAnsi"/>
+          <w:b/>
+          <w:color w:val="C00000"/>
+        </w:rPr>
+      </w:pPr>
+      <w:r>
+        <w:rPr>
+          <w:rFonts w:cstheme="minorHAnsi"/>
+          <w:b/>
+          <w:color w:val="C00000"/>
+        </w:rPr>
+        <w:t>WAIT!  DevOps needs to update configs on Item Publisher before running step 7</w:t>
+      </w:r>
+      <w:r>
+        <w:rPr>
+          <w:rFonts w:cstheme="minorHAnsi"/>
+          <w:b/>
+          <w:color w:val="C00000"/>
+        </w:rPr>
+        <w:t xml:space="preserve"> so we do NOT send to R10.</w:t>
+      </w:r>
+    </w:p>
+    <w:p>
+      <w:pPr>
+        <w:pStyle w:val="ListParagraph"/>
+        <w:numPr>
+          <w:ilvl w:val="0"/>
+          <w:numId w:val="1"/>
+        </w:numPr>
+        <w:rPr>
+          <w:rFonts w:cstheme="minorHAnsi"/>
+          <w:b/>
+          <w:color w:val="FF0000"/>
+        </w:rPr>
+      </w:pPr>
+      <w:proofErr w:type="spellStart"/>
+      <w:r>
+        <w:rPr>
+          <w:rFonts w:cstheme="minorHAnsi"/>
+          <w:b/>
+          <w:color w:val="000000"/>
+        </w:rPr>
+        <w:t>IconConversion</w:t>
+      </w:r>
+      <w:r>
+        <w:rPr>
+          <w:rFonts w:cstheme="minorHAnsi"/>
+          <w:b/>
+          <w:color w:val="000000"/>
+        </w:rPr>
+        <w:t>CreateMessageQueueRecordForAllItems</w:t>
+      </w:r>
+      <w:proofErr w:type="spellEnd"/>
+    </w:p>
+    <w:p>
+      <w:pPr>
+        <w:pStyle w:val="ListParagraph"/>
+        <w:numPr>
+          <w:ilvl w:val="1"/>
+          <w:numId w:val="1"/>
+        </w:numPr>
+        <w:rPr>
+          <w:rFonts w:cstheme="minorHAnsi"/>
+          <w:b/>
+          <w:color w:val="FF0000"/>
+        </w:rPr>
+      </w:pPr>
+      <w:r>
+        <w:rPr>
+          <w:rFonts w:cstheme="minorHAnsi"/>
+          <w:color w:val="000000"/>
+        </w:rPr>
+        <w:t xml:space="preserve">This script will create records in </w:t>
       </w:r>
       <w:proofErr w:type="spellStart"/>
       <w:proofErr w:type="gramStart"/>
@@ -79,21 +717,7 @@
           <w:rFonts w:cstheme="minorHAnsi"/>
           <w:color w:val="000000"/>
         </w:rPr>
-        <w:t>infor</w:t>
-      </w:r>
-      <w:r>
-        <w:rPr>
-          <w:rFonts w:cstheme="minorHAnsi"/>
-          <w:color w:val="808080"/>
-        </w:rPr>
-        <w:t>.</w:t>
-      </w:r>
-      <w:r>
-        <w:rPr>
-          <w:rFonts w:cstheme="minorHAnsi"/>
-          <w:color w:val="000000"/>
-        </w:rPr>
-        <w:t>ItemHistory</w:t>
+        <w:t>esb.MessageQueueItem</w:t>
       </w:r>
       <w:proofErr w:type="spellEnd"/>
       <w:proofErr w:type="gramEnd"/>
@@ -102,7 +726,91 @@
           <w:rFonts w:cstheme="minorHAnsi"/>
           <w:color w:val="000000"/>
         </w:rPr>
-        <w:t>” table.</w:t>
+        <w:t xml:space="preserve"> table for all items.</w:t>
+      </w:r>
+    </w:p>
+    <w:p>
+      <w:pPr>
+        <w:rPr>
+          <w:rFonts w:cstheme="minorHAnsi"/>
+          <w:color w:val="000000"/>
+        </w:rPr>
+      </w:pPr>
+    </w:p>
+    <w:p>
+      <w:pPr>
+        <w:rPr>
+          <w:rFonts w:cstheme="minorHAnsi"/>
+          <w:color w:val="000000"/>
+        </w:rPr>
+      </w:pPr>
+    </w:p>
+    <w:p>
+      <w:pPr>
+        <w:rPr>
+          <w:rFonts w:cstheme="minorHAnsi"/>
+          <w:b/>
+          <w:i/>
+        </w:rPr>
+      </w:pPr>
+      <w:r>
+        <w:rPr>
+          <w:rFonts w:cstheme="minorHAnsi"/>
+          <w:b/>
+          <w:i/>
+        </w:rPr>
+        <w:lastRenderedPageBreak/>
+        <w:t>Th</w:t>
+      </w:r>
+      <w:r>
+        <w:rPr>
+          <w:rFonts w:cstheme="minorHAnsi"/>
+          <w:b/>
+          <w:i/>
+        </w:rPr>
+        <w:t>e last script</w:t>
+      </w:r>
+      <w:r>
+        <w:rPr>
+          <w:rFonts w:cstheme="minorHAnsi"/>
+          <w:b/>
+          <w:i/>
+        </w:rPr>
+        <w:t xml:space="preserve"> will run outside of the normal cutover because we won’t receive the file until a lot later</w:t>
+      </w:r>
+    </w:p>
+    <w:p>
+      <w:pPr>
+        <w:pStyle w:val="ListParagraph"/>
+        <w:numPr>
+          <w:ilvl w:val="0"/>
+          <w:numId w:val="1"/>
+        </w:numPr>
+        <w:rPr>
+          <w:rFonts w:cstheme="minorHAnsi"/>
+        </w:rPr>
+      </w:pPr>
+      <w:proofErr w:type="spellStart"/>
+      <w:r>
+        <w:rPr>
+          <w:rFonts w:cstheme="minorHAnsi"/>
+          <w:b/>
+        </w:rPr>
+        <w:t>IconRebootInforItemHistoryConversion.Sql</w:t>
+      </w:r>
+      <w:proofErr w:type="spellEnd"/>
+      <w:r>
+        <w:rPr>
+          <w:rFonts w:cstheme="minorHAnsi"/>
+          <w:b/>
+        </w:rPr>
+        <w:t xml:space="preserve"> </w:t>
+      </w:r>
+      <w:r>
+        <w:rPr>
+          <w:rFonts w:cstheme="minorHAnsi"/>
+        </w:rPr>
+        <w:t>(~30 minutes)</w:t>
       </w:r>
     </w:p>
     <w:p>
@@ -110,617 +818,17 @@
         <w:pStyle w:val="ListParagraph"/>
         <w:numPr>
           <w:ilvl w:val="1"/>
-          <w:numId w:val="3"/>
-        </w:numPr>
-        <w:rPr>
-          <w:rFonts w:cstheme="minorHAnsi"/>
-          <w:i/>
-        </w:rPr>
-      </w:pPr>
-      <w:r>
-        <w:rPr>
-          <w:rFonts w:cstheme="minorHAnsi"/>
-          <w:i/>
-          <w:color w:val="000000"/>
-        </w:rPr>
-        <w:t xml:space="preserve">Kick this off first and no need to wait for it to finish before starting next script.  </w:t>
-      </w:r>
-    </w:p>
-    <w:p>
-      <w:pPr>
-        <w:pStyle w:val="ListParagraph"/>
-        <w:ind w:left="1440"/>
-        <w:rPr>
-          <w:rFonts w:cstheme="minorHAnsi"/>
-        </w:rPr>
-      </w:pPr>
-    </w:p>
-    <w:p>
-      <w:pPr>
-        <w:pStyle w:val="ListParagraph"/>
-        <w:ind w:left="1440"/>
-        <w:rPr>
-          <w:rFonts w:cstheme="minorHAnsi"/>
-        </w:rPr>
-      </w:pPr>
-    </w:p>
-    <w:p>
-      <w:pPr>
-        <w:pStyle w:val="ListParagraph"/>
-        <w:numPr>
-          <w:ilvl w:val="0"/>
-          <w:numId w:val="1"/>
-        </w:numPr>
-        <w:rPr>
-          <w:rFonts w:cstheme="minorHAnsi"/>
-          <w:color w:val="000000"/>
-        </w:rPr>
-      </w:pPr>
-      <w:proofErr w:type="spellStart"/>
-      <w:r>
-        <w:rPr>
-          <w:rFonts w:cstheme="minorHAnsi"/>
-          <w:b/>
-        </w:rPr>
-        <w:t>IconRebootAttributesConversionUsingJsonFile.Sql</w:t>
-      </w:r>
-      <w:proofErr w:type="spellEnd"/>
-      <w:r>
-        <w:rPr>
-          <w:rFonts w:cstheme="minorHAnsi"/>
-          <w:b/>
-        </w:rPr>
-        <w:t xml:space="preserve"> </w:t>
-      </w:r>
-      <w:r>
-        <w:rPr>
-          <w:rFonts w:cstheme="minorHAnsi"/>
-        </w:rPr>
-        <w:t>(~</w:t>
-      </w:r>
-      <w:r>
-        <w:rPr>
-          <w:rFonts w:cstheme="minorHAnsi"/>
-        </w:rPr>
-        <w:t>5</w:t>
-      </w:r>
-      <w:r>
-        <w:rPr>
-          <w:rFonts w:cstheme="minorHAnsi"/>
-        </w:rPr>
-        <w:t xml:space="preserve"> minute or less)</w:t>
-      </w:r>
-    </w:p>
-    <w:p>
-      <w:pPr>
-        <w:pStyle w:val="ListParagraph"/>
-        <w:numPr>
-          <w:ilvl w:val="1"/>
-          <w:numId w:val="1"/>
-        </w:numPr>
-        <w:rPr>
-          <w:rFonts w:cstheme="minorHAnsi"/>
-          <w:color w:val="000000"/>
-        </w:rPr>
-      </w:pPr>
-      <w:r>
-        <w:rPr>
-          <w:rFonts w:cstheme="minorHAnsi"/>
-        </w:rPr>
-        <w:t>This script will convert attributes from Infor to Icon. Script will insert data into “</w:t>
-      </w:r>
-      <w:proofErr w:type="gramStart"/>
-      <w:r>
-        <w:rPr>
-          <w:rFonts w:cstheme="minorHAnsi"/>
-        </w:rPr>
-        <w:t>dbo.Attributes</w:t>
-      </w:r>
-      <w:proofErr w:type="gramEnd"/>
-      <w:r>
-        <w:rPr>
-          <w:rFonts w:cstheme="minorHAnsi"/>
-        </w:rPr>
-        <w:t xml:space="preserve">” table and some other related tables. </w:t>
-      </w:r>
-    </w:p>
-    <w:p>
-      <w:pPr>
-        <w:ind w:left="720"/>
-        <w:jc w:val="both"/>
-        <w:rPr>
-          <w:rFonts w:cstheme="minorHAnsi"/>
-        </w:rPr>
-      </w:pPr>
-    </w:p>
-    <w:p>
-      <w:pPr>
-        <w:pStyle w:val="ListParagraph"/>
-        <w:numPr>
-          <w:ilvl w:val="0"/>
-          <w:numId w:val="1"/>
-        </w:numPr>
-        <w:rPr>
-          <w:rFonts w:cstheme="minorHAnsi"/>
-          <w:b/>
-        </w:rPr>
-      </w:pPr>
-      <w:proofErr w:type="spellStart"/>
-      <w:r>
-        <w:rPr>
-          <w:rFonts w:cstheme="minorHAnsi"/>
-          <w:b/>
-        </w:rPr>
-        <w:t>IconRebootItemConversion.sql</w:t>
-      </w:r>
-      <w:proofErr w:type="spellEnd"/>
-      <w:r>
-        <w:rPr>
-          <w:rFonts w:cstheme="minorHAnsi"/>
-          <w:b/>
-        </w:rPr>
-        <w:t xml:space="preserve"> </w:t>
-      </w:r>
-      <w:r>
-        <w:rPr>
-          <w:rFonts w:cstheme="minorHAnsi"/>
-        </w:rPr>
-        <w:t>(~10 minutes or less)</w:t>
-      </w:r>
-    </w:p>
-    <w:p>
-      <w:pPr>
-        <w:pStyle w:val="ListParagraph"/>
-        <w:numPr>
-          <w:ilvl w:val="1"/>
-          <w:numId w:val="1"/>
-        </w:numPr>
-        <w:rPr>
-          <w:rFonts w:cstheme="minorHAnsi"/>
-          <w:b/>
-        </w:rPr>
-      </w:pPr>
-      <w:r>
-        <w:rPr>
-          <w:rFonts w:cstheme="minorHAnsi"/>
-        </w:rPr>
-        <w:t>This script will convert items from Infor to Icon.</w:t>
-      </w:r>
-    </w:p>
-    <w:p>
-      <w:pPr>
-        <w:ind w:firstLine="720"/>
-        <w:rPr>
-          <w:rFonts w:cstheme="minorHAnsi"/>
-        </w:rPr>
-      </w:pPr>
-    </w:p>
-    <w:p>
-      <w:pPr>
-        <w:pStyle w:val="ListParagraph"/>
-        <w:numPr>
-          <w:ilvl w:val="0"/>
-          <w:numId w:val="1"/>
-        </w:numPr>
-        <w:rPr>
-          <w:rFonts w:cstheme="minorHAnsi"/>
-          <w:b/>
-        </w:rPr>
-      </w:pPr>
-      <w:proofErr w:type="spellStart"/>
-      <w:r>
-        <w:rPr>
-          <w:rFonts w:cstheme="minorHAnsi"/>
-          <w:b/>
-        </w:rPr>
-        <w:t>IconRebootPopulateBrandHierarchy.Sql</w:t>
-      </w:r>
-      <w:proofErr w:type="spellEnd"/>
-      <w:r>
-        <w:rPr>
-          <w:rFonts w:cstheme="minorHAnsi"/>
-          <w:b/>
-        </w:rPr>
-        <w:t xml:space="preserve"> </w:t>
-      </w:r>
-      <w:r>
-        <w:rPr>
-          <w:rFonts w:cstheme="minorHAnsi"/>
-        </w:rPr>
-        <w:t>(~1 minutes)</w:t>
-      </w:r>
-    </w:p>
-    <w:p>
-      <w:pPr>
-        <w:pStyle w:val="ListParagraph"/>
-        <w:numPr>
-          <w:ilvl w:val="1"/>
-          <w:numId w:val="1"/>
-        </w:numPr>
-        <w:rPr>
-          <w:rFonts w:cstheme="minorHAnsi"/>
-          <w:b/>
-        </w:rPr>
-      </w:pPr>
-      <w:r>
-        <w:rPr>
-          <w:rFonts w:cstheme="minorHAnsi"/>
-        </w:rPr>
-        <w:t>Loads Brand traits from file provided by data team</w:t>
-      </w:r>
-    </w:p>
-    <w:p>
-      <w:pPr>
-        <w:rPr>
-          <w:rFonts w:cstheme="minorHAnsi"/>
-          <w:b/>
-        </w:rPr>
-      </w:pPr>
-    </w:p>
-    <w:p>
-      <w:pPr>
-        <w:pStyle w:val="ListParagraph"/>
-        <w:numPr>
-          <w:ilvl w:val="0"/>
-          <w:numId w:val="1"/>
-        </w:numPr>
-        <w:rPr>
-          <w:rFonts w:cstheme="minorHAnsi"/>
-          <w:b/>
-        </w:rPr>
-      </w:pPr>
-      <w:r>
-        <w:rPr>
-          <w:rFonts w:cstheme="minorHAnsi"/>
-          <w:b/>
-        </w:rPr>
-        <w:t>Run</w:t>
-      </w:r>
-      <w:r>
-        <w:rPr>
-          <w:rFonts w:cstheme="minorHAnsi"/>
-        </w:rPr>
-        <w:t xml:space="preserve"> </w:t>
-      </w:r>
-      <w:proofErr w:type="spellStart"/>
-      <w:r>
-        <w:rPr>
-          <w:rFonts w:cstheme="minorHAnsi"/>
-          <w:b/>
-        </w:rPr>
-        <w:t>IconRebootHierarchyClassTraitConversion.sql</w:t>
-      </w:r>
-      <w:proofErr w:type="spellEnd"/>
-      <w:r>
-        <w:rPr>
-          <w:rFonts w:cstheme="minorHAnsi"/>
-          <w:b/>
-        </w:rPr>
-        <w:t xml:space="preserve"> </w:t>
-      </w:r>
-      <w:r>
-        <w:rPr>
-          <w:rFonts w:cstheme="minorHAnsi"/>
-        </w:rPr>
-        <w:t>(1 second)</w:t>
-      </w:r>
-    </w:p>
-    <w:p>
-      <w:pPr>
-        <w:pStyle w:val="ListParagraph"/>
-        <w:numPr>
-          <w:ilvl w:val="1"/>
-          <w:numId w:val="1"/>
-        </w:numPr>
-        <w:rPr>
-          <w:rFonts w:cstheme="minorHAnsi"/>
-          <w:b/>
-        </w:rPr>
-      </w:pPr>
-      <w:proofErr w:type="gramStart"/>
-      <w:r>
-        <w:rPr>
-          <w:rFonts w:cstheme="minorHAnsi"/>
-        </w:rPr>
-        <w:t>This scripts</w:t>
-      </w:r>
-      <w:proofErr w:type="gramEnd"/>
-      <w:r>
-        <w:rPr>
-          <w:rFonts w:cstheme="minorHAnsi"/>
-        </w:rPr>
-        <w:t xml:space="preserve"> inserts data into “</w:t>
-      </w:r>
-      <w:proofErr w:type="spellStart"/>
-      <w:r>
-        <w:rPr>
-          <w:rFonts w:cstheme="minorHAnsi"/>
-          <w:color w:val="000000"/>
-        </w:rPr>
-        <w:t>HierarchyClassTrait</w:t>
-      </w:r>
-      <w:proofErr w:type="spellEnd"/>
-      <w:r>
-        <w:rPr>
-          <w:rFonts w:cstheme="minorHAnsi"/>
-          <w:color w:val="000000"/>
-        </w:rPr>
-        <w:t>” Table</w:t>
-      </w:r>
-      <w:r>
-        <w:rPr>
-          <w:rFonts w:cstheme="minorHAnsi"/>
-          <w:color w:val="000000"/>
-        </w:rPr>
-        <w:t xml:space="preserve">, populating the merchandise hierarchy defaults (e.g. Prohibit Discount, Item Type, and </w:t>
-      </w:r>
-      <w:proofErr w:type="spellStart"/>
-      <w:r>
-        <w:rPr>
-          <w:rFonts w:cstheme="minorHAnsi"/>
-          <w:color w:val="000000"/>
-        </w:rPr>
-        <w:t>SubTeam</w:t>
-      </w:r>
-      <w:proofErr w:type="spellEnd"/>
-      <w:r>
-        <w:rPr>
-          <w:rFonts w:cstheme="minorHAnsi"/>
-          <w:color w:val="000000"/>
-        </w:rPr>
-        <w:t>)</w:t>
-      </w:r>
-    </w:p>
-    <w:p>
-      <w:pPr>
-        <w:rPr>
-          <w:rFonts w:cstheme="minorHAnsi"/>
-          <w:b/>
-        </w:rPr>
-      </w:pPr>
-    </w:p>
-    <w:p>
-      <w:pPr>
-        <w:pStyle w:val="ListParagraph"/>
-        <w:numPr>
-          <w:ilvl w:val="0"/>
-          <w:numId w:val="1"/>
-        </w:numPr>
-        <w:rPr>
-          <w:rFonts w:cstheme="minorHAnsi"/>
-          <w:b/>
-        </w:rPr>
-      </w:pPr>
-      <w:proofErr w:type="spellStart"/>
-      <w:r>
-        <w:rPr>
-          <w:rFonts w:cstheme="minorHAnsi"/>
-          <w:b/>
-        </w:rPr>
-        <w:t>IconRebootPopulateBarcodeTypeRangePool.Sql</w:t>
-      </w:r>
-      <w:proofErr w:type="spellEnd"/>
-      <w:r>
-        <w:rPr>
-          <w:rFonts w:cstheme="minorHAnsi"/>
-          <w:b/>
-        </w:rPr>
-        <w:t xml:space="preserve"> </w:t>
-      </w:r>
-      <w:r>
-        <w:rPr>
-          <w:rFonts w:cstheme="minorHAnsi"/>
-        </w:rPr>
-        <w:t>(10-20 minutes)</w:t>
-      </w:r>
-    </w:p>
-    <w:p>
-      <w:pPr>
-        <w:pStyle w:val="ListParagraph"/>
-        <w:numPr>
-          <w:ilvl w:val="1"/>
-          <w:numId w:val="1"/>
-        </w:numPr>
-        <w:rPr>
-          <w:rFonts w:cstheme="minorHAnsi"/>
-          <w:b/>
-        </w:rPr>
-      </w:pPr>
-      <w:r>
-        <w:rPr>
-          <w:rFonts w:cstheme="minorHAnsi"/>
-        </w:rPr>
-        <w:t>This script populates the barcode ranges.</w:t>
-      </w:r>
-    </w:p>
-    <w:p>
-      <w:pPr>
-        <w:rPr>
-          <w:rFonts w:cstheme="minorHAnsi"/>
-          <w:b/>
-        </w:rPr>
-      </w:pPr>
-    </w:p>
-    <w:p>
-      <w:pPr>
-        <w:rPr>
-          <w:rFonts w:cstheme="minorHAnsi"/>
-          <w:b/>
-          <w:color w:val="C00000"/>
-        </w:rPr>
-      </w:pPr>
-      <w:r>
-        <w:rPr>
-          <w:rFonts w:cstheme="minorHAnsi"/>
-          <w:b/>
-          <w:color w:val="C00000"/>
-        </w:rPr>
-        <w:t>WAIT!</w:t>
-      </w:r>
-      <w:r>
-        <w:rPr>
-          <w:rFonts w:cstheme="minorHAnsi"/>
-          <w:b/>
-          <w:color w:val="C00000"/>
-        </w:rPr>
-        <w:t xml:space="preserve">  DevOps needs to update configs for Hierarchy </w:t>
-      </w:r>
-      <w:proofErr w:type="spellStart"/>
-      <w:r>
-        <w:rPr>
-          <w:rFonts w:cstheme="minorHAnsi"/>
-          <w:b/>
-          <w:color w:val="C00000"/>
-        </w:rPr>
-        <w:t>Api</w:t>
-      </w:r>
-      <w:proofErr w:type="spellEnd"/>
-      <w:r>
-        <w:rPr>
-          <w:rFonts w:cstheme="minorHAnsi"/>
-          <w:b/>
-          <w:color w:val="C00000"/>
-        </w:rPr>
-        <w:t xml:space="preserve"> Controller before running step 6 so we do NOT send to R10.</w:t>
-      </w:r>
-    </w:p>
-    <w:p>
-      <w:pPr>
-        <w:pStyle w:val="ListParagraph"/>
-        <w:numPr>
-          <w:ilvl w:val="0"/>
-          <w:numId w:val="1"/>
-        </w:numPr>
-        <w:rPr>
-          <w:rFonts w:cstheme="minorHAnsi"/>
-          <w:b/>
-          <w:color w:val="000000"/>
-        </w:rPr>
-      </w:pPr>
-      <w:r>
-        <w:rPr>
-          <w:rFonts w:cstheme="minorHAnsi"/>
-          <w:b/>
-          <w:color w:val="000000"/>
-        </w:rPr>
-        <w:t>IconRebootConversionCreateMessageQueue</w:t>
-      </w:r>
-      <w:r>
-        <w:rPr>
-          <w:rFonts w:cstheme="minorHAnsi"/>
-          <w:b/>
-          <w:color w:val="000000"/>
-        </w:rPr>
-        <w:t>For</w:t>
-      </w:r>
-      <w:r>
-        <w:rPr>
-          <w:rFonts w:cstheme="minorHAnsi"/>
-          <w:b/>
-          <w:color w:val="000000"/>
-        </w:rPr>
-        <w:t>ManufactureBrandHierarchy.SQL</w:t>
-      </w:r>
-    </w:p>
-    <w:p>
-      <w:pPr>
-        <w:pStyle w:val="ListParagraph"/>
-        <w:numPr>
-          <w:ilvl w:val="1"/>
-          <w:numId w:val="1"/>
-        </w:numPr>
-        <w:rPr>
-          <w:rFonts w:cstheme="minorHAnsi"/>
-          <w:b/>
-          <w:color w:val="000000"/>
-        </w:rPr>
-      </w:pPr>
-      <w:r>
-        <w:rPr>
-          <w:rFonts w:cstheme="minorHAnsi"/>
-          <w:color w:val="000000"/>
-        </w:rPr>
-        <w:t>This script will create message queue records for Brand and Manufacturer Hierarchy. API controller will process these records.</w:t>
-      </w:r>
-    </w:p>
-    <w:p>
-      <w:pPr>
-        <w:rPr>
-          <w:rFonts w:cstheme="minorHAnsi"/>
-          <w:b/>
-          <w:color w:val="C00000"/>
-        </w:rPr>
-      </w:pPr>
-      <w:r>
-        <w:rPr>
-          <w:rFonts w:cstheme="minorHAnsi"/>
-          <w:b/>
-          <w:color w:val="C00000"/>
-        </w:rPr>
-        <w:t>WAIT!  DevOps needs to update configs on Item Publisher before running step 7</w:t>
-      </w:r>
-      <w:r>
-        <w:rPr>
-          <w:rFonts w:cstheme="minorHAnsi"/>
-          <w:b/>
-          <w:color w:val="C00000"/>
-        </w:rPr>
-        <w:t xml:space="preserve"> so we do NOT send to R10.</w:t>
-      </w:r>
-    </w:p>
-    <w:p>
-      <w:pPr>
-        <w:pStyle w:val="ListParagraph"/>
-        <w:numPr>
-          <w:ilvl w:val="0"/>
-          <w:numId w:val="1"/>
-        </w:numPr>
-        <w:rPr>
-          <w:rFonts w:cstheme="minorHAnsi"/>
-          <w:b/>
-          <w:color w:val="FF0000"/>
-        </w:rPr>
-      </w:pPr>
-      <w:proofErr w:type="spellStart"/>
-      <w:r>
-        <w:rPr>
-          <w:rFonts w:cstheme="minorHAnsi"/>
-          <w:b/>
-          <w:color w:val="000000"/>
-        </w:rPr>
-        <w:t>IconConversion</w:t>
-      </w:r>
-      <w:bookmarkStart w:id="0" w:name="_GoBack"/>
-      <w:bookmarkEnd w:id="0"/>
-      <w:r>
-        <w:rPr>
-          <w:rFonts w:cstheme="minorHAnsi"/>
-          <w:b/>
-          <w:color w:val="000000"/>
-        </w:rPr>
-        <w:t>CreateMessageQueueRecordForAllItems</w:t>
-      </w:r>
-      <w:proofErr w:type="spellEnd"/>
-    </w:p>
-    <w:p>
-      <w:pPr>
-        <w:pStyle w:val="ListParagraph"/>
-        <w:numPr>
-          <w:ilvl w:val="1"/>
-          <w:numId w:val="1"/>
-        </w:numPr>
-        <w:rPr>
-          <w:rFonts w:cstheme="minorHAnsi"/>
-          <w:b/>
-          <w:color w:val="FF0000"/>
-        </w:rPr>
-      </w:pPr>
-      <w:r>
-        <w:rPr>
-          <w:rFonts w:cstheme="minorHAnsi"/>
-          <w:color w:val="000000"/>
-        </w:rPr>
-        <w:t xml:space="preserve">This script will create records in </w:t>
+          <w:numId w:val="1"/>
+        </w:numPr>
+        <w:rPr>
+          <w:rFonts w:cstheme="minorHAnsi"/>
+        </w:rPr>
+      </w:pPr>
+      <w:r>
+        <w:rPr>
+          <w:rFonts w:cstheme="minorHAnsi"/>
+        </w:rPr>
+        <w:t>NOTE: This script inserts data into “</w:t>
       </w:r>
       <w:proofErr w:type="spellStart"/>
       <w:proofErr w:type="gramStart"/>
@@ -729,7 +837,21 @@
           <w:rFonts w:cstheme="minorHAnsi"/>
           <w:color w:val="000000"/>
         </w:rPr>
-        <w:t>esb.MessageQueueItem</w:t>
+        <w:t>infor</w:t>
+      </w:r>
+      <w:r>
+        <w:rPr>
+          <w:rFonts w:cstheme="minorHAnsi"/>
+          <w:color w:val="808080"/>
+        </w:rPr>
+        <w:t>.</w:t>
+      </w:r>
+      <w:r>
+        <w:rPr>
+          <w:rFonts w:cstheme="minorHAnsi"/>
+          <w:color w:val="000000"/>
+        </w:rPr>
+        <w:t>ItemHistory</w:t>
       </w:r>
       <w:proofErr w:type="spellEnd"/>
       <w:proofErr w:type="gramEnd"/>
@@ -738,16 +860,8 @@
           <w:rFonts w:cstheme="minorHAnsi"/>
           <w:color w:val="000000"/>
         </w:rPr>
-        <w:t xml:space="preserve"> table for all items.</w:t>
-      </w:r>
-    </w:p>
-    <w:p>
-      <w:pPr>
-        <w:rPr>
-          <w:rFonts w:cstheme="minorHAnsi"/>
-          <w:color w:val="000000"/>
-        </w:rPr>
-      </w:pPr>
+        <w:t>” table.</w:t>
+      </w:r>
     </w:p>
     <w:sectPr>
       <w:pgSz w:w="12240" w:h="15840"/>

</xml_diff>

<commit_message>
Merged PR 3072: Update PackageGroup to be a Number.  Updated Department Sale picklist options
Update PackageGroup to be a Number.  Moved Nutrition traits to the end.  Removed 'No' as an option for DepartmentSale.

Related work items: #31394
</commit_message>
<xml_diff>
--- a/Icon/Shared/Icon.DB/Scripts/Projects/IconReboot/DeploymentSteps.docx
+++ b/Icon/Shared/Icon.DB/Scripts/Projects/IconReboot/DeploymentSteps.docx
@@ -8,719 +8,709 @@
           <w:rFonts w:cstheme="minorHAnsi"/>
         </w:rPr>
       </w:pPr>
+      <w:r>
+        <w:rPr>
+          <w:rFonts w:cstheme="minorHAnsi"/>
+        </w:rPr>
+        <w:t>R</w:t>
+      </w:r>
+      <w:r>
+        <w:rPr>
+          <w:rFonts w:cstheme="minorHAnsi"/>
+        </w:rPr>
+        <w:t>un the scripts in following order:</w:t>
+      </w:r>
+    </w:p>
+    <w:p>
+      <w:pPr>
+        <w:pStyle w:val="ListParagraph"/>
+        <w:ind w:left="1440"/>
+        <w:rPr>
+          <w:rFonts w:cstheme="minorHAnsi"/>
+        </w:rPr>
+      </w:pPr>
+    </w:p>
+    <w:p>
+      <w:pPr>
+        <w:pStyle w:val="ListParagraph"/>
+        <w:numPr>
+          <w:ilvl w:val="0"/>
+          <w:numId w:val="1"/>
+        </w:numPr>
+        <w:rPr>
+          <w:rFonts w:cstheme="minorHAnsi"/>
+          <w:color w:val="000000"/>
+        </w:rPr>
+      </w:pPr>
+      <w:proofErr w:type="spellStart"/>
+      <w:r>
+        <w:rPr>
+          <w:rFonts w:cstheme="minorHAnsi"/>
+          <w:b/>
+        </w:rPr>
+        <w:t>IconRebootAttributesConversionUsingJsonFile.Sql</w:t>
+      </w:r>
+      <w:proofErr w:type="spellEnd"/>
+      <w:r>
+        <w:rPr>
+          <w:rFonts w:cstheme="minorHAnsi"/>
+          <w:b/>
+        </w:rPr>
+        <w:t xml:space="preserve"> </w:t>
+      </w:r>
+      <w:r>
+        <w:rPr>
+          <w:rFonts w:cstheme="minorHAnsi"/>
+        </w:rPr>
+        <w:t>(~</w:t>
+      </w:r>
+      <w:r>
+        <w:rPr>
+          <w:rFonts w:cstheme="minorHAnsi"/>
+        </w:rPr>
+        <w:t>5</w:t>
+      </w:r>
+      <w:r>
+        <w:rPr>
+          <w:rFonts w:cstheme="minorHAnsi"/>
+        </w:rPr>
+        <w:t xml:space="preserve"> minute or less)</w:t>
+      </w:r>
+    </w:p>
+    <w:p>
+      <w:pPr>
+        <w:pStyle w:val="ListParagraph"/>
+        <w:numPr>
+          <w:ilvl w:val="1"/>
+          <w:numId w:val="1"/>
+        </w:numPr>
+        <w:rPr>
+          <w:rFonts w:cstheme="minorHAnsi"/>
+          <w:color w:val="000000"/>
+        </w:rPr>
+      </w:pPr>
+      <w:r>
+        <w:rPr>
+          <w:rFonts w:cstheme="minorHAnsi"/>
+        </w:rPr>
+        <w:t>This script will convert attributes from Infor to Icon. Script will insert data into “</w:t>
+      </w:r>
+      <w:proofErr w:type="gramStart"/>
+      <w:r>
+        <w:rPr>
+          <w:rFonts w:cstheme="minorHAnsi"/>
+        </w:rPr>
+        <w:t>dbo.Attributes</w:t>
+      </w:r>
+      <w:proofErr w:type="gramEnd"/>
+      <w:r>
+        <w:rPr>
+          <w:rFonts w:cstheme="minorHAnsi"/>
+        </w:rPr>
+        <w:t xml:space="preserve">” table and some other related tables. </w:t>
+      </w:r>
+    </w:p>
+    <w:p>
+      <w:pPr>
+        <w:pStyle w:val="ListParagraph"/>
+        <w:numPr>
+          <w:ilvl w:val="1"/>
+          <w:numId w:val="1"/>
+        </w:numPr>
+        <w:rPr>
+          <w:rFonts w:cstheme="minorHAnsi"/>
+          <w:i/>
+          <w:color w:val="000000"/>
+        </w:rPr>
+      </w:pPr>
+      <w:r>
+        <w:rPr>
+          <w:rFonts w:cstheme="minorHAnsi"/>
+          <w:i/>
+          <w:color w:val="000000"/>
+        </w:rPr>
+        <w:t>Reference to directory and file is on line 175</w:t>
+      </w:r>
+    </w:p>
+    <w:p>
+      <w:pPr>
+        <w:ind w:left="720"/>
+        <w:jc w:val="both"/>
+        <w:rPr>
+          <w:rFonts w:cstheme="minorHAnsi"/>
+        </w:rPr>
+      </w:pPr>
+    </w:p>
+    <w:p>
+      <w:pPr>
+        <w:pStyle w:val="ListParagraph"/>
+        <w:numPr>
+          <w:ilvl w:val="0"/>
+          <w:numId w:val="1"/>
+        </w:numPr>
+        <w:rPr>
+          <w:rFonts w:cstheme="minorHAnsi"/>
+          <w:b/>
+        </w:rPr>
+      </w:pPr>
+      <w:proofErr w:type="spellStart"/>
+      <w:r>
+        <w:rPr>
+          <w:rFonts w:cstheme="minorHAnsi"/>
+          <w:b/>
+        </w:rPr>
+        <w:t>IconRebootItemConversion.sql</w:t>
+      </w:r>
+      <w:proofErr w:type="spellEnd"/>
+      <w:r>
+        <w:rPr>
+          <w:rFonts w:cstheme="minorHAnsi"/>
+          <w:b/>
+        </w:rPr>
+        <w:t xml:space="preserve"> </w:t>
+      </w:r>
+      <w:r>
+        <w:rPr>
+          <w:rFonts w:cstheme="minorHAnsi"/>
+        </w:rPr>
+        <w:t>(~10 minutes or less)</w:t>
+      </w:r>
+    </w:p>
+    <w:p>
+      <w:pPr>
+        <w:pStyle w:val="ListParagraph"/>
+        <w:numPr>
+          <w:ilvl w:val="1"/>
+          <w:numId w:val="1"/>
+        </w:numPr>
+        <w:rPr>
+          <w:rFonts w:cstheme="minorHAnsi"/>
+          <w:b/>
+        </w:rPr>
+      </w:pPr>
+      <w:r>
+        <w:rPr>
+          <w:rFonts w:cstheme="minorHAnsi"/>
+        </w:rPr>
+        <w:t>This script will convert items from Infor to Icon.</w:t>
+      </w:r>
+    </w:p>
+    <w:p>
+      <w:pPr>
+        <w:pStyle w:val="ListParagraph"/>
+        <w:numPr>
+          <w:ilvl w:val="1"/>
+          <w:numId w:val="1"/>
+        </w:numPr>
+        <w:rPr>
+          <w:rFonts w:cstheme="minorHAnsi"/>
+          <w:i/>
+        </w:rPr>
+      </w:pPr>
+      <w:r>
+        <w:rPr>
+          <w:rFonts w:cstheme="minorHAnsi"/>
+          <w:i/>
+        </w:rPr>
+        <w:t>Reference to directory and file is on line 212</w:t>
+      </w:r>
+    </w:p>
+    <w:p>
+      <w:pPr>
+        <w:ind w:firstLine="720"/>
+        <w:rPr>
+          <w:rFonts w:cstheme="minorHAnsi"/>
+        </w:rPr>
+      </w:pPr>
+    </w:p>
+    <w:p>
+      <w:pPr>
+        <w:pStyle w:val="ListParagraph"/>
+        <w:numPr>
+          <w:ilvl w:val="0"/>
+          <w:numId w:val="1"/>
+        </w:numPr>
+        <w:rPr>
+          <w:rFonts w:cstheme="minorHAnsi"/>
+          <w:b/>
+        </w:rPr>
+      </w:pPr>
+      <w:proofErr w:type="spellStart"/>
+      <w:r>
+        <w:rPr>
+          <w:rFonts w:cstheme="minorHAnsi"/>
+          <w:b/>
+        </w:rPr>
+        <w:t>IconRebootPopulateBrandHierarchy.Sql</w:t>
+      </w:r>
+      <w:proofErr w:type="spellEnd"/>
+      <w:r>
+        <w:rPr>
+          <w:rFonts w:cstheme="minorHAnsi"/>
+          <w:b/>
+        </w:rPr>
+        <w:t xml:space="preserve"> </w:t>
+      </w:r>
+      <w:r>
+        <w:rPr>
+          <w:rFonts w:cstheme="minorHAnsi"/>
+        </w:rPr>
+        <w:t>(~1 minutes)</w:t>
+      </w:r>
+    </w:p>
+    <w:p>
+      <w:pPr>
+        <w:pStyle w:val="ListParagraph"/>
+        <w:numPr>
+          <w:ilvl w:val="1"/>
+          <w:numId w:val="1"/>
+        </w:numPr>
+        <w:rPr>
+          <w:rFonts w:cstheme="minorHAnsi"/>
+          <w:b/>
+        </w:rPr>
+      </w:pPr>
+      <w:r>
+        <w:rPr>
+          <w:rFonts w:cstheme="minorHAnsi"/>
+        </w:rPr>
+        <w:t>Loads Brand traits from file provided by data team</w:t>
+      </w:r>
+    </w:p>
+    <w:p>
+      <w:pPr>
+        <w:pStyle w:val="ListParagraph"/>
+        <w:numPr>
+          <w:ilvl w:val="1"/>
+          <w:numId w:val="1"/>
+        </w:numPr>
+        <w:rPr>
+          <w:rFonts w:cstheme="minorHAnsi"/>
+          <w:i/>
+        </w:rPr>
+      </w:pPr>
+      <w:r>
+        <w:rPr>
+          <w:rFonts w:cstheme="minorHAnsi"/>
+          <w:i/>
+        </w:rPr>
+        <w:t>Reference to directory and file is on line 34</w:t>
+      </w:r>
+    </w:p>
+    <w:p>
+      <w:pPr>
+        <w:rPr>
+          <w:rFonts w:cstheme="minorHAnsi"/>
+          <w:b/>
+        </w:rPr>
+      </w:pPr>
+    </w:p>
+    <w:p>
+      <w:pPr>
+        <w:pStyle w:val="ListParagraph"/>
+        <w:numPr>
+          <w:ilvl w:val="0"/>
+          <w:numId w:val="1"/>
+        </w:numPr>
+        <w:rPr>
+          <w:rFonts w:cstheme="minorHAnsi"/>
+          <w:b/>
+        </w:rPr>
+      </w:pPr>
+      <w:r>
+        <w:rPr>
+          <w:rFonts w:cstheme="minorHAnsi"/>
+          <w:b/>
+        </w:rPr>
+        <w:t>Run</w:t>
+      </w:r>
+      <w:r>
+        <w:rPr>
+          <w:rFonts w:cstheme="minorHAnsi"/>
+        </w:rPr>
+        <w:t xml:space="preserve"> </w:t>
+      </w:r>
+      <w:proofErr w:type="spellStart"/>
+      <w:r>
+        <w:rPr>
+          <w:rFonts w:cstheme="minorHAnsi"/>
+          <w:b/>
+        </w:rPr>
+        <w:t>IconRebootHierarchyClassTraitConversion.sql</w:t>
+      </w:r>
+      <w:proofErr w:type="spellEnd"/>
+      <w:r>
+        <w:rPr>
+          <w:rFonts w:cstheme="minorHAnsi"/>
+          <w:b/>
+        </w:rPr>
+        <w:t xml:space="preserve"> </w:t>
+      </w:r>
+      <w:r>
+        <w:rPr>
+          <w:rFonts w:cstheme="minorHAnsi"/>
+        </w:rPr>
+        <w:t>(1 second)</w:t>
+      </w:r>
+    </w:p>
+    <w:p>
+      <w:pPr>
+        <w:pStyle w:val="ListParagraph"/>
+        <w:numPr>
+          <w:ilvl w:val="1"/>
+          <w:numId w:val="1"/>
+        </w:numPr>
+        <w:rPr>
+          <w:rFonts w:cstheme="minorHAnsi"/>
+          <w:b/>
+        </w:rPr>
+      </w:pPr>
+      <w:proofErr w:type="gramStart"/>
+      <w:r>
+        <w:rPr>
+          <w:rFonts w:cstheme="minorHAnsi"/>
+        </w:rPr>
+        <w:t>This scripts</w:t>
+      </w:r>
+      <w:proofErr w:type="gramEnd"/>
+      <w:r>
+        <w:rPr>
+          <w:rFonts w:cstheme="minorHAnsi"/>
+        </w:rPr>
+        <w:t xml:space="preserve"> inserts data into “</w:t>
+      </w:r>
+      <w:proofErr w:type="spellStart"/>
+      <w:r>
+        <w:rPr>
+          <w:rFonts w:cstheme="minorHAnsi"/>
+          <w:color w:val="000000"/>
+        </w:rPr>
+        <w:t>HierarchyClassTrait</w:t>
+      </w:r>
+      <w:proofErr w:type="spellEnd"/>
+      <w:r>
+        <w:rPr>
+          <w:rFonts w:cstheme="minorHAnsi"/>
+          <w:color w:val="000000"/>
+        </w:rPr>
+        <w:t>” Table</w:t>
+      </w:r>
+      <w:r>
+        <w:rPr>
+          <w:rFonts w:cstheme="minorHAnsi"/>
+          <w:color w:val="000000"/>
+        </w:rPr>
+        <w:t xml:space="preserve">, populating the merchandise hierarchy defaults (e.g. Prohibit Discount, Item Type, and </w:t>
+      </w:r>
+      <w:proofErr w:type="spellStart"/>
+      <w:r>
+        <w:rPr>
+          <w:rFonts w:cstheme="minorHAnsi"/>
+          <w:color w:val="000000"/>
+        </w:rPr>
+        <w:t>SubTeam</w:t>
+      </w:r>
+      <w:proofErr w:type="spellEnd"/>
+      <w:r>
+        <w:rPr>
+          <w:rFonts w:cstheme="minorHAnsi"/>
+          <w:color w:val="000000"/>
+        </w:rPr>
+        <w:t>)</w:t>
+      </w:r>
+    </w:p>
+    <w:p>
+      <w:pPr>
+        <w:pStyle w:val="ListParagraph"/>
+        <w:numPr>
+          <w:ilvl w:val="1"/>
+          <w:numId w:val="1"/>
+        </w:numPr>
+        <w:rPr>
+          <w:rFonts w:cstheme="minorHAnsi"/>
+          <w:i/>
+        </w:rPr>
+      </w:pPr>
+      <w:r>
+        <w:rPr>
+          <w:rFonts w:cstheme="minorHAnsi"/>
+          <w:i/>
+        </w:rPr>
+        <w:t>Reference to directory and file is on line 17</w:t>
+      </w:r>
+    </w:p>
+    <w:p>
+      <w:pPr>
+        <w:rPr>
+          <w:rFonts w:cstheme="minorHAnsi"/>
+          <w:b/>
+        </w:rPr>
+      </w:pPr>
+    </w:p>
+    <w:p>
+      <w:pPr>
+        <w:pStyle w:val="ListParagraph"/>
+        <w:numPr>
+          <w:ilvl w:val="0"/>
+          <w:numId w:val="1"/>
+        </w:numPr>
+        <w:rPr>
+          <w:rFonts w:cstheme="minorHAnsi"/>
+          <w:b/>
+        </w:rPr>
+      </w:pPr>
+      <w:proofErr w:type="spellStart"/>
+      <w:r>
+        <w:rPr>
+          <w:rFonts w:cstheme="minorHAnsi"/>
+          <w:b/>
+        </w:rPr>
+        <w:t>IconRebootPopulateBarcodeTypeRangePool.Sql</w:t>
+      </w:r>
+      <w:proofErr w:type="spellEnd"/>
+      <w:r>
+        <w:rPr>
+          <w:rFonts w:cstheme="minorHAnsi"/>
+          <w:b/>
+        </w:rPr>
+        <w:t xml:space="preserve"> </w:t>
+      </w:r>
+      <w:r>
+        <w:rPr>
+          <w:rFonts w:cstheme="minorHAnsi"/>
+        </w:rPr>
+        <w:t>(10-20 minutes)</w:t>
+      </w:r>
+    </w:p>
+    <w:p>
+      <w:pPr>
+        <w:pStyle w:val="ListParagraph"/>
+        <w:numPr>
+          <w:ilvl w:val="1"/>
+          <w:numId w:val="1"/>
+        </w:numPr>
+        <w:rPr>
+          <w:rFonts w:cstheme="minorHAnsi"/>
+          <w:b/>
+        </w:rPr>
+      </w:pPr>
+      <w:r>
+        <w:rPr>
+          <w:rFonts w:cstheme="minorHAnsi"/>
+        </w:rPr>
+        <w:t>This script populates the barcode ranges.</w:t>
+      </w:r>
+    </w:p>
+    <w:p>
+      <w:pPr>
+        <w:pStyle w:val="ListParagraph"/>
+        <w:numPr>
+          <w:ilvl w:val="1"/>
+          <w:numId w:val="1"/>
+        </w:numPr>
+        <w:rPr>
+          <w:rFonts w:cstheme="minorHAnsi"/>
+          <w:i/>
+        </w:rPr>
+      </w:pPr>
+      <w:r>
+        <w:rPr>
+          <w:rFonts w:cstheme="minorHAnsi"/>
+          <w:i/>
+        </w:rPr>
+        <w:t>There is no file loaded with this script</w:t>
+      </w:r>
+    </w:p>
+    <w:p>
+      <w:pPr>
+        <w:rPr>
+          <w:rFonts w:cstheme="minorHAnsi"/>
+          <w:b/>
+        </w:rPr>
+      </w:pPr>
+    </w:p>
+    <w:p>
+      <w:pPr>
+        <w:rPr>
+          <w:rFonts w:cstheme="minorHAnsi"/>
+          <w:b/>
+          <w:color w:val="C00000"/>
+        </w:rPr>
+      </w:pPr>
+      <w:r>
+        <w:rPr>
+          <w:rFonts w:cstheme="minorHAnsi"/>
+          <w:b/>
+          <w:color w:val="C00000"/>
+        </w:rPr>
+        <w:t>WAIT!</w:t>
+      </w:r>
+      <w:r>
+        <w:rPr>
+          <w:rFonts w:cstheme="minorHAnsi"/>
+          <w:b/>
+          <w:color w:val="C00000"/>
+        </w:rPr>
+        <w:t xml:space="preserve">  DevOps needs to update configs for Hierarchy </w:t>
+      </w:r>
+      <w:proofErr w:type="spellStart"/>
+      <w:r>
+        <w:rPr>
+          <w:rFonts w:cstheme="minorHAnsi"/>
+          <w:b/>
+          <w:color w:val="C00000"/>
+        </w:rPr>
+        <w:t>Api</w:t>
+      </w:r>
+      <w:proofErr w:type="spellEnd"/>
+      <w:r>
+        <w:rPr>
+          <w:rFonts w:cstheme="minorHAnsi"/>
+          <w:b/>
+          <w:color w:val="C00000"/>
+        </w:rPr>
+        <w:t xml:space="preserve"> Controller before running step 6 so we do NOT send to R10.</w:t>
+      </w:r>
+    </w:p>
+    <w:p>
+      <w:pPr>
+        <w:pStyle w:val="ListParagraph"/>
+        <w:numPr>
+          <w:ilvl w:val="0"/>
+          <w:numId w:val="1"/>
+        </w:numPr>
+        <w:rPr>
+          <w:rFonts w:cstheme="minorHAnsi"/>
+          <w:b/>
+          <w:color w:val="000000"/>
+        </w:rPr>
+      </w:pPr>
+      <w:r>
+        <w:rPr>
+          <w:rFonts w:cstheme="minorHAnsi"/>
+          <w:b/>
+          <w:color w:val="000000"/>
+        </w:rPr>
+        <w:t>IconRebootConversionCreateMessageQueue</w:t>
+      </w:r>
+      <w:r>
+        <w:rPr>
+          <w:rFonts w:cstheme="minorHAnsi"/>
+          <w:b/>
+          <w:color w:val="000000"/>
+        </w:rPr>
+        <w:t>For</w:t>
+      </w:r>
+      <w:r>
+        <w:rPr>
+          <w:rFonts w:cstheme="minorHAnsi"/>
+          <w:b/>
+          <w:color w:val="000000"/>
+        </w:rPr>
+        <w:t>ManufactureBrandHierarchy.SQL</w:t>
+      </w:r>
+    </w:p>
+    <w:p>
+      <w:pPr>
+        <w:pStyle w:val="ListParagraph"/>
+        <w:numPr>
+          <w:ilvl w:val="1"/>
+          <w:numId w:val="1"/>
+        </w:numPr>
+        <w:rPr>
+          <w:rFonts w:cstheme="minorHAnsi"/>
+          <w:b/>
+          <w:color w:val="000000"/>
+        </w:rPr>
+      </w:pPr>
+      <w:r>
+        <w:rPr>
+          <w:rFonts w:cstheme="minorHAnsi"/>
+          <w:color w:val="000000"/>
+        </w:rPr>
+        <w:t>This script will create message queue records for Brand and Manufacturer Hierarchy. API controller will process these records.</w:t>
+      </w:r>
+    </w:p>
+    <w:p>
+      <w:pPr>
+        <w:rPr>
+          <w:rFonts w:cstheme="minorHAnsi"/>
+          <w:b/>
+          <w:color w:val="C00000"/>
+        </w:rPr>
+      </w:pPr>
+      <w:r>
+        <w:rPr>
+          <w:rFonts w:cstheme="minorHAnsi"/>
+          <w:b/>
+          <w:color w:val="C00000"/>
+        </w:rPr>
+        <w:t>WAIT!  DevOps needs to update configs on Item Publisher before running step 7</w:t>
+      </w:r>
+      <w:r>
+        <w:rPr>
+          <w:rFonts w:cstheme="minorHAnsi"/>
+          <w:b/>
+          <w:color w:val="C00000"/>
+        </w:rPr>
+        <w:t xml:space="preserve"> so we do NOT send to R10.</w:t>
+      </w:r>
+    </w:p>
+    <w:p>
+      <w:pPr>
+        <w:pStyle w:val="ListParagraph"/>
+        <w:numPr>
+          <w:ilvl w:val="0"/>
+          <w:numId w:val="1"/>
+        </w:numPr>
+        <w:rPr>
+          <w:rFonts w:cstheme="minorHAnsi"/>
+          <w:b/>
+          <w:color w:val="FF0000"/>
+        </w:rPr>
+      </w:pPr>
+      <w:proofErr w:type="spellStart"/>
+      <w:r>
+        <w:rPr>
+          <w:rFonts w:cstheme="minorHAnsi"/>
+          <w:b/>
+          <w:color w:val="000000"/>
+        </w:rPr>
+        <w:t>IconRebootConversionCreateMessageQueueItems.sql</w:t>
+      </w:r>
+      <w:proofErr w:type="spellEnd"/>
+    </w:p>
+    <w:p>
+      <w:pPr>
+        <w:pStyle w:val="ListParagraph"/>
+        <w:numPr>
+          <w:ilvl w:val="1"/>
+          <w:numId w:val="1"/>
+        </w:numPr>
+        <w:rPr>
+          <w:rFonts w:cstheme="minorHAnsi"/>
+          <w:b/>
+          <w:color w:val="FF0000"/>
+        </w:rPr>
+      </w:pPr>
       <w:bookmarkStart w:id="0" w:name="_GoBack"/>
       <w:bookmarkEnd w:id="0"/>
       <w:r>
         <w:rPr>
           <w:rFonts w:cstheme="minorHAnsi"/>
-        </w:rPr>
-        <w:t>R</w:t>
-      </w:r>
-      <w:r>
-        <w:rPr>
-          <w:rFonts w:cstheme="minorHAnsi"/>
-        </w:rPr>
-        <w:t>un the scripts in following order:</w:t>
-      </w:r>
-    </w:p>
-    <w:p>
-      <w:pPr>
-        <w:pStyle w:val="ListParagraph"/>
-        <w:ind w:left="1440"/>
-        <w:rPr>
-          <w:rFonts w:cstheme="minorHAnsi"/>
-        </w:rPr>
-      </w:pPr>
-    </w:p>
-    <w:p>
-      <w:pPr>
-        <w:pStyle w:val="ListParagraph"/>
-        <w:numPr>
-          <w:ilvl w:val="0"/>
-          <w:numId w:val="1"/>
-        </w:numPr>
-        <w:rPr>
-          <w:rFonts w:cstheme="minorHAnsi"/>
-          <w:color w:val="000000"/>
-        </w:rPr>
-      </w:pPr>
+          <w:color w:val="000000"/>
+        </w:rPr>
+        <w:t xml:space="preserve">This script will create records in </w:t>
+      </w:r>
       <w:proofErr w:type="spellStart"/>
       <w:r>
         <w:rPr>
           <w:rFonts w:cstheme="minorHAnsi"/>
-          <w:b/>
-        </w:rPr>
-        <w:t>IconRebootAttributesConversionUsingJsonFile.Sql</w:t>
+          <w:color w:val="000000"/>
+        </w:rPr>
+        <w:t>esb.MessageQueueItem</w:t>
       </w:r>
       <w:proofErr w:type="spellEnd"/>
-      <w:r>
-        <w:rPr>
-          <w:rFonts w:cstheme="minorHAnsi"/>
-          <w:b/>
-        </w:rPr>
-        <w:t xml:space="preserve"> </w:t>
-      </w:r>
-      <w:r>
-        <w:rPr>
-          <w:rFonts w:cstheme="minorHAnsi"/>
-        </w:rPr>
-        <w:t>(~</w:t>
-      </w:r>
-      <w:r>
-        <w:rPr>
-          <w:rFonts w:cstheme="minorHAnsi"/>
-        </w:rPr>
-        <w:t>5</w:t>
-      </w:r>
-      <w:r>
-        <w:rPr>
-          <w:rFonts w:cstheme="minorHAnsi"/>
-        </w:rPr>
-        <w:t xml:space="preserve"> minute or less)</w:t>
-      </w:r>
-    </w:p>
-    <w:p>
-      <w:pPr>
-        <w:pStyle w:val="ListParagraph"/>
-        <w:numPr>
-          <w:ilvl w:val="1"/>
-          <w:numId w:val="1"/>
-        </w:numPr>
-        <w:rPr>
-          <w:rFonts w:cstheme="minorHAnsi"/>
-          <w:color w:val="000000"/>
-        </w:rPr>
-      </w:pPr>
-      <w:r>
-        <w:rPr>
-          <w:rFonts w:cstheme="minorHAnsi"/>
-        </w:rPr>
-        <w:t>This script will convert attributes from Infor to Icon. Script will insert data into “</w:t>
-      </w:r>
-      <w:proofErr w:type="gramStart"/>
-      <w:r>
-        <w:rPr>
-          <w:rFonts w:cstheme="minorHAnsi"/>
-        </w:rPr>
-        <w:t>dbo.Attributes</w:t>
-      </w:r>
-      <w:proofErr w:type="gramEnd"/>
-      <w:r>
-        <w:rPr>
-          <w:rFonts w:cstheme="minorHAnsi"/>
-        </w:rPr>
-        <w:t xml:space="preserve">” table and some other related tables. </w:t>
-      </w:r>
-    </w:p>
-    <w:p>
-      <w:pPr>
-        <w:pStyle w:val="ListParagraph"/>
-        <w:numPr>
-          <w:ilvl w:val="1"/>
-          <w:numId w:val="1"/>
-        </w:numPr>
-        <w:rPr>
-          <w:rFonts w:cstheme="minorHAnsi"/>
-          <w:i/>
-          <w:color w:val="000000"/>
-        </w:rPr>
-      </w:pPr>
-      <w:r>
-        <w:rPr>
-          <w:rFonts w:cstheme="minorHAnsi"/>
-          <w:i/>
-          <w:color w:val="000000"/>
-        </w:rPr>
-        <w:t>Reference to directory and file is on line 175</w:t>
-      </w:r>
-    </w:p>
-    <w:p>
-      <w:pPr>
-        <w:ind w:left="720"/>
-        <w:jc w:val="both"/>
-        <w:rPr>
-          <w:rFonts w:cstheme="minorHAnsi"/>
-        </w:rPr>
-      </w:pPr>
-    </w:p>
-    <w:p>
-      <w:pPr>
-        <w:pStyle w:val="ListParagraph"/>
-        <w:numPr>
-          <w:ilvl w:val="0"/>
-          <w:numId w:val="1"/>
-        </w:numPr>
-        <w:rPr>
-          <w:rFonts w:cstheme="minorHAnsi"/>
-          <w:b/>
-        </w:rPr>
-      </w:pPr>
-      <w:proofErr w:type="spellStart"/>
-      <w:r>
-        <w:rPr>
-          <w:rFonts w:cstheme="minorHAnsi"/>
-          <w:b/>
-        </w:rPr>
-        <w:t>IconRebootItemConversion.sql</w:t>
-      </w:r>
-      <w:proofErr w:type="spellEnd"/>
-      <w:r>
-        <w:rPr>
-          <w:rFonts w:cstheme="minorHAnsi"/>
-          <w:b/>
-        </w:rPr>
-        <w:t xml:space="preserve"> </w:t>
-      </w:r>
-      <w:r>
-        <w:rPr>
-          <w:rFonts w:cstheme="minorHAnsi"/>
-        </w:rPr>
-        <w:t>(~10 minutes or less)</w:t>
-      </w:r>
-    </w:p>
-    <w:p>
-      <w:pPr>
-        <w:pStyle w:val="ListParagraph"/>
-        <w:numPr>
-          <w:ilvl w:val="1"/>
-          <w:numId w:val="1"/>
-        </w:numPr>
-        <w:rPr>
-          <w:rFonts w:cstheme="minorHAnsi"/>
-          <w:b/>
-        </w:rPr>
-      </w:pPr>
-      <w:r>
-        <w:rPr>
-          <w:rFonts w:cstheme="minorHAnsi"/>
-        </w:rPr>
-        <w:t>This script will convert items from Infor to Icon.</w:t>
-      </w:r>
-    </w:p>
-    <w:p>
-      <w:pPr>
-        <w:pStyle w:val="ListParagraph"/>
-        <w:numPr>
-          <w:ilvl w:val="1"/>
-          <w:numId w:val="1"/>
-        </w:numPr>
-        <w:rPr>
-          <w:rFonts w:cstheme="minorHAnsi"/>
-          <w:i/>
-        </w:rPr>
-      </w:pPr>
-      <w:r>
-        <w:rPr>
-          <w:rFonts w:cstheme="minorHAnsi"/>
-          <w:i/>
-        </w:rPr>
-        <w:t>Reference to directory and file is on line 212</w:t>
-      </w:r>
-    </w:p>
-    <w:p>
-      <w:pPr>
-        <w:ind w:firstLine="720"/>
-        <w:rPr>
-          <w:rFonts w:cstheme="minorHAnsi"/>
-        </w:rPr>
-      </w:pPr>
-    </w:p>
-    <w:p>
-      <w:pPr>
-        <w:pStyle w:val="ListParagraph"/>
-        <w:numPr>
-          <w:ilvl w:val="0"/>
-          <w:numId w:val="1"/>
-        </w:numPr>
-        <w:rPr>
-          <w:rFonts w:cstheme="minorHAnsi"/>
-          <w:b/>
-        </w:rPr>
-      </w:pPr>
-      <w:proofErr w:type="spellStart"/>
-      <w:r>
-        <w:rPr>
-          <w:rFonts w:cstheme="minorHAnsi"/>
-          <w:b/>
-        </w:rPr>
-        <w:t>IconRebootPopulateBrandHierarchy.Sql</w:t>
-      </w:r>
-      <w:proofErr w:type="spellEnd"/>
-      <w:r>
-        <w:rPr>
-          <w:rFonts w:cstheme="minorHAnsi"/>
-          <w:b/>
-        </w:rPr>
-        <w:t xml:space="preserve"> </w:t>
-      </w:r>
-      <w:r>
-        <w:rPr>
-          <w:rFonts w:cstheme="minorHAnsi"/>
-        </w:rPr>
-        <w:t>(~1 minutes)</w:t>
-      </w:r>
-    </w:p>
-    <w:p>
-      <w:pPr>
-        <w:pStyle w:val="ListParagraph"/>
-        <w:numPr>
-          <w:ilvl w:val="1"/>
-          <w:numId w:val="1"/>
-        </w:numPr>
-        <w:rPr>
-          <w:rFonts w:cstheme="minorHAnsi"/>
-          <w:b/>
-        </w:rPr>
-      </w:pPr>
-      <w:r>
-        <w:rPr>
-          <w:rFonts w:cstheme="minorHAnsi"/>
-        </w:rPr>
-        <w:t>Loads Brand traits from file provided by data team</w:t>
-      </w:r>
-    </w:p>
-    <w:p>
-      <w:pPr>
-        <w:pStyle w:val="ListParagraph"/>
-        <w:numPr>
-          <w:ilvl w:val="1"/>
-          <w:numId w:val="1"/>
-        </w:numPr>
-        <w:rPr>
-          <w:rFonts w:cstheme="minorHAnsi"/>
-          <w:i/>
-        </w:rPr>
-      </w:pPr>
-      <w:r>
-        <w:rPr>
-          <w:rFonts w:cstheme="minorHAnsi"/>
-          <w:i/>
-        </w:rPr>
-        <w:t>Reference to directory and file is on line 34</w:t>
-      </w:r>
-    </w:p>
-    <w:p>
-      <w:pPr>
-        <w:rPr>
-          <w:rFonts w:cstheme="minorHAnsi"/>
-          <w:b/>
-        </w:rPr>
-      </w:pPr>
-    </w:p>
-    <w:p>
-      <w:pPr>
-        <w:pStyle w:val="ListParagraph"/>
-        <w:numPr>
-          <w:ilvl w:val="0"/>
-          <w:numId w:val="1"/>
-        </w:numPr>
-        <w:rPr>
-          <w:rFonts w:cstheme="minorHAnsi"/>
-          <w:b/>
-        </w:rPr>
-      </w:pPr>
-      <w:r>
-        <w:rPr>
-          <w:rFonts w:cstheme="minorHAnsi"/>
-          <w:b/>
-        </w:rPr>
-        <w:t>Run</w:t>
-      </w:r>
-      <w:r>
-        <w:rPr>
-          <w:rFonts w:cstheme="minorHAnsi"/>
-        </w:rPr>
-        <w:t xml:space="preserve"> </w:t>
-      </w:r>
-      <w:proofErr w:type="spellStart"/>
-      <w:r>
-        <w:rPr>
-          <w:rFonts w:cstheme="minorHAnsi"/>
-          <w:b/>
-        </w:rPr>
-        <w:t>IconRebootHierarchyClassTraitConversion.sql</w:t>
-      </w:r>
-      <w:proofErr w:type="spellEnd"/>
-      <w:r>
-        <w:rPr>
-          <w:rFonts w:cstheme="minorHAnsi"/>
-          <w:b/>
-        </w:rPr>
-        <w:t xml:space="preserve"> </w:t>
-      </w:r>
-      <w:r>
-        <w:rPr>
-          <w:rFonts w:cstheme="minorHAnsi"/>
-        </w:rPr>
-        <w:t>(1 second)</w:t>
-      </w:r>
-    </w:p>
-    <w:p>
-      <w:pPr>
-        <w:pStyle w:val="ListParagraph"/>
-        <w:numPr>
-          <w:ilvl w:val="1"/>
-          <w:numId w:val="1"/>
-        </w:numPr>
-        <w:rPr>
-          <w:rFonts w:cstheme="minorHAnsi"/>
-          <w:b/>
-        </w:rPr>
-      </w:pPr>
-      <w:proofErr w:type="gramStart"/>
-      <w:r>
-        <w:rPr>
-          <w:rFonts w:cstheme="minorHAnsi"/>
-        </w:rPr>
-        <w:t>This scripts</w:t>
-      </w:r>
-      <w:proofErr w:type="gramEnd"/>
-      <w:r>
-        <w:rPr>
-          <w:rFonts w:cstheme="minorHAnsi"/>
-        </w:rPr>
-        <w:t xml:space="preserve"> inserts data into “</w:t>
-      </w:r>
-      <w:proofErr w:type="spellStart"/>
-      <w:r>
-        <w:rPr>
-          <w:rFonts w:cstheme="minorHAnsi"/>
-          <w:color w:val="000000"/>
-        </w:rPr>
-        <w:t>HierarchyClassTrait</w:t>
-      </w:r>
-      <w:proofErr w:type="spellEnd"/>
-      <w:r>
-        <w:rPr>
-          <w:rFonts w:cstheme="minorHAnsi"/>
-          <w:color w:val="000000"/>
-        </w:rPr>
-        <w:t>” Table</w:t>
-      </w:r>
-      <w:r>
-        <w:rPr>
-          <w:rFonts w:cstheme="minorHAnsi"/>
-          <w:color w:val="000000"/>
-        </w:rPr>
-        <w:t xml:space="preserve">, populating the merchandise hierarchy defaults (e.g. Prohibit Discount, Item Type, and </w:t>
-      </w:r>
-      <w:proofErr w:type="spellStart"/>
-      <w:r>
-        <w:rPr>
-          <w:rFonts w:cstheme="minorHAnsi"/>
-          <w:color w:val="000000"/>
-        </w:rPr>
-        <w:t>SubTeam</w:t>
-      </w:r>
-      <w:proofErr w:type="spellEnd"/>
-      <w:r>
-        <w:rPr>
-          <w:rFonts w:cstheme="minorHAnsi"/>
-          <w:color w:val="000000"/>
-        </w:rPr>
-        <w:t>)</w:t>
-      </w:r>
-    </w:p>
-    <w:p>
-      <w:pPr>
-        <w:pStyle w:val="ListParagraph"/>
-        <w:numPr>
-          <w:ilvl w:val="1"/>
-          <w:numId w:val="1"/>
-        </w:numPr>
-        <w:rPr>
-          <w:rFonts w:cstheme="minorHAnsi"/>
-          <w:i/>
-        </w:rPr>
-      </w:pPr>
-      <w:r>
-        <w:rPr>
-          <w:rFonts w:cstheme="minorHAnsi"/>
-          <w:i/>
-        </w:rPr>
-        <w:t>Reference to directory and file is on line 17</w:t>
-      </w:r>
-    </w:p>
-    <w:p>
-      <w:pPr>
-        <w:rPr>
-          <w:rFonts w:cstheme="minorHAnsi"/>
-          <w:b/>
-        </w:rPr>
-      </w:pPr>
-    </w:p>
-    <w:p>
-      <w:pPr>
-        <w:pStyle w:val="ListParagraph"/>
-        <w:numPr>
-          <w:ilvl w:val="0"/>
-          <w:numId w:val="1"/>
-        </w:numPr>
-        <w:rPr>
-          <w:rFonts w:cstheme="minorHAnsi"/>
-          <w:b/>
-        </w:rPr>
-      </w:pPr>
-      <w:proofErr w:type="spellStart"/>
-      <w:r>
-        <w:rPr>
-          <w:rFonts w:cstheme="minorHAnsi"/>
-          <w:b/>
-        </w:rPr>
-        <w:t>IconRebootPopulateBarcodeTypeRangePool.Sql</w:t>
-      </w:r>
-      <w:proofErr w:type="spellEnd"/>
-      <w:r>
-        <w:rPr>
-          <w:rFonts w:cstheme="minorHAnsi"/>
-          <w:b/>
-        </w:rPr>
-        <w:t xml:space="preserve"> </w:t>
-      </w:r>
-      <w:r>
-        <w:rPr>
-          <w:rFonts w:cstheme="minorHAnsi"/>
-        </w:rPr>
-        <w:t>(10-20 minutes)</w:t>
-      </w:r>
-    </w:p>
-    <w:p>
-      <w:pPr>
-        <w:pStyle w:val="ListParagraph"/>
-        <w:numPr>
-          <w:ilvl w:val="1"/>
-          <w:numId w:val="1"/>
-        </w:numPr>
-        <w:rPr>
-          <w:rFonts w:cstheme="minorHAnsi"/>
-          <w:b/>
-        </w:rPr>
-      </w:pPr>
-      <w:r>
-        <w:rPr>
-          <w:rFonts w:cstheme="minorHAnsi"/>
-        </w:rPr>
-        <w:t>This script populates the barcode ranges.</w:t>
-      </w:r>
-    </w:p>
-    <w:p>
-      <w:pPr>
-        <w:pStyle w:val="ListParagraph"/>
-        <w:numPr>
-          <w:ilvl w:val="1"/>
-          <w:numId w:val="1"/>
-        </w:numPr>
-        <w:rPr>
-          <w:rFonts w:cstheme="minorHAnsi"/>
-          <w:i/>
-        </w:rPr>
-      </w:pPr>
-      <w:r>
-        <w:rPr>
-          <w:rFonts w:cstheme="minorHAnsi"/>
-          <w:i/>
-        </w:rPr>
-        <w:t>There is no file loaded with this script</w:t>
-      </w:r>
-    </w:p>
-    <w:p>
-      <w:pPr>
-        <w:rPr>
-          <w:rFonts w:cstheme="minorHAnsi"/>
-          <w:b/>
-        </w:rPr>
-      </w:pPr>
-    </w:p>
-    <w:p>
-      <w:pPr>
-        <w:rPr>
-          <w:rFonts w:cstheme="minorHAnsi"/>
-          <w:b/>
-          <w:color w:val="C00000"/>
-        </w:rPr>
-      </w:pPr>
-      <w:r>
-        <w:rPr>
-          <w:rFonts w:cstheme="minorHAnsi"/>
-          <w:b/>
-          <w:color w:val="C00000"/>
-        </w:rPr>
-        <w:t>WAIT!</w:t>
-      </w:r>
-      <w:r>
-        <w:rPr>
-          <w:rFonts w:cstheme="minorHAnsi"/>
-          <w:b/>
-          <w:color w:val="C00000"/>
-        </w:rPr>
-        <w:t xml:space="preserve">  DevOps needs to update configs for Hierarchy </w:t>
-      </w:r>
-      <w:proofErr w:type="spellStart"/>
-      <w:r>
-        <w:rPr>
-          <w:rFonts w:cstheme="minorHAnsi"/>
-          <w:b/>
-          <w:color w:val="C00000"/>
-        </w:rPr>
-        <w:t>Api</w:t>
-      </w:r>
-      <w:proofErr w:type="spellEnd"/>
-      <w:r>
-        <w:rPr>
-          <w:rFonts w:cstheme="minorHAnsi"/>
-          <w:b/>
-          <w:color w:val="C00000"/>
-        </w:rPr>
-        <w:t xml:space="preserve"> Controller before running step 6 so we do NOT send to R10.</w:t>
-      </w:r>
-    </w:p>
-    <w:p>
-      <w:pPr>
-        <w:pStyle w:val="ListParagraph"/>
-        <w:numPr>
-          <w:ilvl w:val="0"/>
-          <w:numId w:val="1"/>
-        </w:numPr>
-        <w:rPr>
-          <w:rFonts w:cstheme="minorHAnsi"/>
-          <w:b/>
-          <w:color w:val="000000"/>
-        </w:rPr>
-      </w:pPr>
-      <w:r>
-        <w:rPr>
-          <w:rFonts w:cstheme="minorHAnsi"/>
-          <w:b/>
-          <w:color w:val="000000"/>
-        </w:rPr>
-        <w:t>IconRebootConversionCreateMessageQueue</w:t>
-      </w:r>
-      <w:r>
-        <w:rPr>
-          <w:rFonts w:cstheme="minorHAnsi"/>
-          <w:b/>
-          <w:color w:val="000000"/>
-        </w:rPr>
-        <w:t>For</w:t>
-      </w:r>
-      <w:r>
-        <w:rPr>
-          <w:rFonts w:cstheme="minorHAnsi"/>
-          <w:b/>
-          <w:color w:val="000000"/>
-        </w:rPr>
-        <w:t>ManufactureBrandHierarchy.SQL</w:t>
-      </w:r>
-    </w:p>
-    <w:p>
-      <w:pPr>
-        <w:pStyle w:val="ListParagraph"/>
-        <w:numPr>
-          <w:ilvl w:val="1"/>
-          <w:numId w:val="1"/>
-        </w:numPr>
-        <w:rPr>
-          <w:rFonts w:cstheme="minorHAnsi"/>
-          <w:b/>
-          <w:color w:val="000000"/>
-        </w:rPr>
-      </w:pPr>
-      <w:r>
-        <w:rPr>
-          <w:rFonts w:cstheme="minorHAnsi"/>
-          <w:color w:val="000000"/>
-        </w:rPr>
-        <w:t>This script will create message queue records for Brand and Manufacturer Hierarchy. API controller will process these records.</w:t>
-      </w:r>
-    </w:p>
-    <w:p>
-      <w:pPr>
-        <w:rPr>
-          <w:rFonts w:cstheme="minorHAnsi"/>
-          <w:b/>
-          <w:color w:val="C00000"/>
-        </w:rPr>
-      </w:pPr>
-      <w:r>
-        <w:rPr>
-          <w:rFonts w:cstheme="minorHAnsi"/>
-          <w:b/>
-          <w:color w:val="C00000"/>
-        </w:rPr>
-        <w:t>WAIT!  DevOps needs to update configs on Item Publisher before running step 7</w:t>
-      </w:r>
-      <w:r>
-        <w:rPr>
-          <w:rFonts w:cstheme="minorHAnsi"/>
-          <w:b/>
-          <w:color w:val="C00000"/>
-        </w:rPr>
-        <w:t xml:space="preserve"> so we do NOT send to R10.</w:t>
-      </w:r>
-    </w:p>
-    <w:p>
-      <w:pPr>
-        <w:pStyle w:val="ListParagraph"/>
-        <w:numPr>
-          <w:ilvl w:val="0"/>
-          <w:numId w:val="1"/>
-        </w:numPr>
-        <w:rPr>
-          <w:rFonts w:cstheme="minorHAnsi"/>
-          <w:b/>
-          <w:color w:val="FF0000"/>
-        </w:rPr>
-      </w:pPr>
-      <w:proofErr w:type="spellStart"/>
-      <w:r>
-        <w:rPr>
-          <w:rFonts w:cstheme="minorHAnsi"/>
-          <w:b/>
-          <w:color w:val="000000"/>
-        </w:rPr>
-        <w:t>IconConversion</w:t>
-      </w:r>
-      <w:r>
-        <w:rPr>
-          <w:rFonts w:cstheme="minorHAnsi"/>
-          <w:b/>
-          <w:color w:val="000000"/>
-        </w:rPr>
-        <w:t>CreateMessageQueueRecordForAllItems</w:t>
-      </w:r>
-      <w:proofErr w:type="spellEnd"/>
-    </w:p>
-    <w:p>
-      <w:pPr>
-        <w:pStyle w:val="ListParagraph"/>
-        <w:numPr>
-          <w:ilvl w:val="1"/>
-          <w:numId w:val="1"/>
-        </w:numPr>
-        <w:rPr>
-          <w:rFonts w:cstheme="minorHAnsi"/>
-          <w:b/>
-          <w:color w:val="FF0000"/>
-        </w:rPr>
-      </w:pPr>
-      <w:r>
-        <w:rPr>
-          <w:rFonts w:cstheme="minorHAnsi"/>
-          <w:color w:val="000000"/>
-        </w:rPr>
-        <w:t xml:space="preserve">This script will create records in </w:t>
-      </w:r>
-      <w:proofErr w:type="spellStart"/>
-      <w:proofErr w:type="gramStart"/>
-      <w:r>
-        <w:rPr>
-          <w:rFonts w:cstheme="minorHAnsi"/>
-          <w:color w:val="000000"/>
-        </w:rPr>
-        <w:t>esb.MessageQueueItem</w:t>
-      </w:r>
-      <w:proofErr w:type="spellEnd"/>
-      <w:proofErr w:type="gramEnd"/>
       <w:r>
         <w:rPr>
           <w:rFonts w:cstheme="minorHAnsi"/>

</xml_diff>